<commit_message>
Showing user send and receive messages
</commit_message>
<xml_diff>
--- a/Design-Documentation.docx
+++ b/Design-Documentation.docx
@@ -234,6 +234,24 @@
           <w:rFonts w:ascii="Arial" w:hAnsi="Arial" w:cs="Arial"/>
         </w:rPr>
         <w:t>Input field for user to type in a message</w:t>
+      </w:r>
+    </w:p>
+    <w:p>
+      <w:pPr>
+        <w:pStyle w:val="ListParagraph"/>
+        <w:numPr>
+          <w:ilvl w:val="0"/>
+          <w:numId w:val="4"/>
+        </w:numPr>
+        <w:rPr>
+          <w:rFonts w:ascii="Arial" w:hAnsi="Arial" w:cs="Arial"/>
+        </w:rPr>
+      </w:pPr>
+      <w:r>
+        <w:rPr>
+          <w:rFonts w:ascii="Arial" w:hAnsi="Arial" w:cs="Arial"/>
+        </w:rPr>
+        <w:t>Radio buttons for user to choose to sign the message with RSA or DSA</w:t>
       </w:r>
     </w:p>
     <w:p>
@@ -1811,6 +1829,566 @@
         </w:rPr>
       </w:pPr>
     </w:p>
+    <w:tbl>
+      <w:tblPr>
+        <w:tblStyle w:val="TableGrid"/>
+        <w:tblW w:w="0" w:type="auto"/>
+        <w:tblLook w:val="04A0" w:firstRow="1" w:lastRow="0" w:firstColumn="1" w:lastColumn="0" w:noHBand="0" w:noVBand="1"/>
+      </w:tblPr>
+      <w:tblGrid>
+        <w:gridCol w:w="4675"/>
+        <w:gridCol w:w="4675"/>
+      </w:tblGrid>
+      <w:tr>
+        <w:tc>
+          <w:tcPr>
+            <w:tcW w:w="4675" w:type="dxa"/>
+          </w:tcPr>
+          <w:p>
+            <w:pPr>
+              <w:rPr>
+                <w:rFonts w:ascii="Arial" w:hAnsi="Arial" w:cs="Arial"/>
+              </w:rPr>
+            </w:pPr>
+            <w:r>
+              <w:rPr>
+                <w:rFonts w:ascii="Arial" w:hAnsi="Arial" w:cs="Arial"/>
+              </w:rPr>
+              <w:t>Sign message with RSA or DSA</w:t>
+            </w:r>
+          </w:p>
+        </w:tc>
+        <w:tc>
+          <w:tcPr>
+            <w:tcW w:w="4675" w:type="dxa"/>
+          </w:tcPr>
+          <w:p>
+            <w:pPr>
+              <w:rPr>
+                <w:rFonts w:ascii="Arial" w:hAnsi="Arial" w:cs="Arial"/>
+              </w:rPr>
+            </w:pPr>
+          </w:p>
+        </w:tc>
+      </w:tr>
+      <w:tr>
+        <w:tc>
+          <w:tcPr>
+            <w:tcW w:w="4675" w:type="dxa"/>
+          </w:tcPr>
+          <w:p>
+            <w:pPr>
+              <w:rPr>
+                <w:rFonts w:ascii="Arial" w:hAnsi="Arial" w:cs="Arial"/>
+              </w:rPr>
+            </w:pPr>
+            <w:r>
+              <w:rPr>
+                <w:rFonts w:ascii="Arial" w:hAnsi="Arial" w:cs="Arial"/>
+              </w:rPr>
+              <w:t>Use Case #</w:t>
+            </w:r>
+          </w:p>
+        </w:tc>
+        <w:tc>
+          <w:tcPr>
+            <w:tcW w:w="4675" w:type="dxa"/>
+          </w:tcPr>
+          <w:p>
+            <w:pPr>
+              <w:rPr>
+                <w:rFonts w:ascii="Arial" w:hAnsi="Arial" w:cs="Arial"/>
+              </w:rPr>
+            </w:pPr>
+            <w:r>
+              <w:rPr>
+                <w:rFonts w:ascii="Arial" w:hAnsi="Arial" w:cs="Arial"/>
+              </w:rPr>
+              <w:t>4</w:t>
+            </w:r>
+          </w:p>
+        </w:tc>
+      </w:tr>
+      <w:tr>
+        <w:tc>
+          <w:tcPr>
+            <w:tcW w:w="4675" w:type="dxa"/>
+          </w:tcPr>
+          <w:p>
+            <w:pPr>
+              <w:rPr>
+                <w:rFonts w:ascii="Arial" w:hAnsi="Arial" w:cs="Arial"/>
+              </w:rPr>
+            </w:pPr>
+            <w:r>
+              <w:rPr>
+                <w:rFonts w:ascii="Arial" w:hAnsi="Arial" w:cs="Arial"/>
+              </w:rPr>
+              <w:lastRenderedPageBreak/>
+              <w:t>Objective</w:t>
+            </w:r>
+          </w:p>
+        </w:tc>
+        <w:tc>
+          <w:tcPr>
+            <w:tcW w:w="4675" w:type="dxa"/>
+          </w:tcPr>
+          <w:p>
+            <w:pPr>
+              <w:rPr>
+                <w:rFonts w:ascii="Arial" w:hAnsi="Arial" w:cs="Arial"/>
+              </w:rPr>
+            </w:pPr>
+            <w:r>
+              <w:rPr>
+                <w:rFonts w:ascii="Arial" w:hAnsi="Arial" w:cs="Arial"/>
+              </w:rPr>
+              <w:t>Create a digital signature with RSA or DSA</w:t>
+            </w:r>
+          </w:p>
+        </w:tc>
+      </w:tr>
+      <w:tr>
+        <w:tc>
+          <w:tcPr>
+            <w:tcW w:w="4675" w:type="dxa"/>
+          </w:tcPr>
+          <w:p>
+            <w:pPr>
+              <w:rPr>
+                <w:rFonts w:ascii="Arial" w:hAnsi="Arial" w:cs="Arial"/>
+              </w:rPr>
+            </w:pPr>
+            <w:r>
+              <w:rPr>
+                <w:rFonts w:ascii="Arial" w:hAnsi="Arial" w:cs="Arial"/>
+              </w:rPr>
+              <w:t>Priority</w:t>
+            </w:r>
+          </w:p>
+        </w:tc>
+        <w:tc>
+          <w:tcPr>
+            <w:tcW w:w="4675" w:type="dxa"/>
+          </w:tcPr>
+          <w:p>
+            <w:pPr>
+              <w:rPr>
+                <w:rFonts w:ascii="Arial" w:hAnsi="Arial" w:cs="Arial"/>
+              </w:rPr>
+            </w:pPr>
+            <w:r>
+              <w:rPr>
+                <w:rFonts w:ascii="Arial" w:hAnsi="Arial" w:cs="Arial"/>
+              </w:rPr>
+              <w:t>High</w:t>
+            </w:r>
+          </w:p>
+        </w:tc>
+      </w:tr>
+      <w:tr>
+        <w:tc>
+          <w:tcPr>
+            <w:tcW w:w="4675" w:type="dxa"/>
+          </w:tcPr>
+          <w:p>
+            <w:pPr>
+              <w:rPr>
+                <w:rFonts w:ascii="Arial" w:hAnsi="Arial" w:cs="Arial"/>
+              </w:rPr>
+            </w:pPr>
+            <w:r>
+              <w:rPr>
+                <w:rFonts w:ascii="Arial" w:hAnsi="Arial" w:cs="Arial"/>
+              </w:rPr>
+              <w:t>Primary Actor</w:t>
+            </w:r>
+          </w:p>
+        </w:tc>
+        <w:tc>
+          <w:tcPr>
+            <w:tcW w:w="4675" w:type="dxa"/>
+          </w:tcPr>
+          <w:p>
+            <w:pPr>
+              <w:rPr>
+                <w:rFonts w:ascii="Arial" w:hAnsi="Arial" w:cs="Arial"/>
+              </w:rPr>
+            </w:pPr>
+            <w:r>
+              <w:rPr>
+                <w:rFonts w:ascii="Arial" w:hAnsi="Arial" w:cs="Arial"/>
+              </w:rPr>
+              <w:t>System</w:t>
+            </w:r>
+          </w:p>
+        </w:tc>
+      </w:tr>
+      <w:tr>
+        <w:tc>
+          <w:tcPr>
+            <w:tcW w:w="4675" w:type="dxa"/>
+          </w:tcPr>
+          <w:p>
+            <w:pPr>
+              <w:rPr>
+                <w:rFonts w:ascii="Arial" w:hAnsi="Arial" w:cs="Arial"/>
+              </w:rPr>
+            </w:pPr>
+            <w:r>
+              <w:rPr>
+                <w:rFonts w:ascii="Arial" w:hAnsi="Arial" w:cs="Arial"/>
+              </w:rPr>
+              <w:t>Flow of events</w:t>
+            </w:r>
+          </w:p>
+        </w:tc>
+        <w:tc>
+          <w:tcPr>
+            <w:tcW w:w="4675" w:type="dxa"/>
+          </w:tcPr>
+          <w:p>
+            <w:pPr>
+              <w:rPr>
+                <w:rFonts w:ascii="Arial" w:hAnsi="Arial" w:cs="Arial"/>
+              </w:rPr>
+            </w:pPr>
+          </w:p>
+        </w:tc>
+      </w:tr>
+      <w:tr>
+        <w:tc>
+          <w:tcPr>
+            <w:tcW w:w="4675" w:type="dxa"/>
+          </w:tcPr>
+          <w:p>
+            <w:pPr>
+              <w:rPr>
+                <w:rFonts w:ascii="Arial" w:hAnsi="Arial" w:cs="Arial"/>
+              </w:rPr>
+            </w:pPr>
+            <w:r>
+              <w:rPr>
+                <w:rFonts w:ascii="Arial" w:hAnsi="Arial" w:cs="Arial"/>
+              </w:rPr>
+              <w:t>1 Basic Flow</w:t>
+            </w:r>
+          </w:p>
+        </w:tc>
+        <w:tc>
+          <w:tcPr>
+            <w:tcW w:w="4675" w:type="dxa"/>
+          </w:tcPr>
+          <w:p>
+            <w:pPr>
+              <w:pStyle w:val="ListParagraph"/>
+              <w:numPr>
+                <w:ilvl w:val="0"/>
+                <w:numId w:val="8"/>
+              </w:numPr>
+              <w:rPr>
+                <w:rFonts w:ascii="Arial" w:hAnsi="Arial" w:cs="Arial"/>
+              </w:rPr>
+            </w:pPr>
+            <w:r>
+              <w:rPr>
+                <w:rFonts w:ascii="Arial" w:hAnsi="Arial" w:cs="Arial"/>
+              </w:rPr>
+              <w:t>User logs in</w:t>
+            </w:r>
+          </w:p>
+          <w:p>
+            <w:pPr>
+              <w:pStyle w:val="ListParagraph"/>
+              <w:numPr>
+                <w:ilvl w:val="0"/>
+                <w:numId w:val="8"/>
+              </w:numPr>
+              <w:rPr>
+                <w:rFonts w:ascii="Arial" w:hAnsi="Arial" w:cs="Arial"/>
+              </w:rPr>
+            </w:pPr>
+            <w:r>
+              <w:rPr>
+                <w:rFonts w:ascii="Arial" w:hAnsi="Arial" w:cs="Arial"/>
+              </w:rPr>
+              <w:t>User is validated and is in the chat system</w:t>
+            </w:r>
+          </w:p>
+          <w:p>
+            <w:pPr>
+              <w:pStyle w:val="ListParagraph"/>
+              <w:numPr>
+                <w:ilvl w:val="0"/>
+                <w:numId w:val="8"/>
+              </w:numPr>
+              <w:rPr>
+                <w:rFonts w:ascii="Arial" w:hAnsi="Arial" w:cs="Arial"/>
+              </w:rPr>
+            </w:pPr>
+            <w:r>
+              <w:rPr>
+                <w:rFonts w:ascii="Arial" w:hAnsi="Arial" w:cs="Arial"/>
+              </w:rPr>
+              <w:t>User types in a message and chooses either RSA or DSA</w:t>
+            </w:r>
+          </w:p>
+          <w:p>
+            <w:pPr>
+              <w:pStyle w:val="ListParagraph"/>
+              <w:numPr>
+                <w:ilvl w:val="0"/>
+                <w:numId w:val="8"/>
+              </w:numPr>
+              <w:rPr>
+                <w:rFonts w:ascii="Arial" w:hAnsi="Arial" w:cs="Arial"/>
+              </w:rPr>
+            </w:pPr>
+            <w:r>
+              <w:rPr>
+                <w:rFonts w:ascii="Arial" w:hAnsi="Arial" w:cs="Arial"/>
+              </w:rPr>
+              <w:t>User hits the send button</w:t>
+            </w:r>
+          </w:p>
+          <w:p>
+            <w:pPr>
+              <w:pStyle w:val="ListParagraph"/>
+              <w:numPr>
+                <w:ilvl w:val="0"/>
+                <w:numId w:val="8"/>
+              </w:numPr>
+              <w:rPr>
+                <w:rFonts w:ascii="Arial" w:hAnsi="Arial" w:cs="Arial"/>
+              </w:rPr>
+            </w:pPr>
+            <w:r>
+              <w:rPr>
+                <w:rFonts w:ascii="Arial" w:hAnsi="Arial" w:cs="Arial"/>
+              </w:rPr>
+              <w:t>System creates the digital signature with the user’s choice</w:t>
+            </w:r>
+          </w:p>
+        </w:tc>
+      </w:tr>
+      <w:tr>
+        <w:tc>
+          <w:tcPr>
+            <w:tcW w:w="4675" w:type="dxa"/>
+          </w:tcPr>
+          <w:p>
+            <w:pPr>
+              <w:rPr>
+                <w:rFonts w:ascii="Arial" w:hAnsi="Arial" w:cs="Arial"/>
+              </w:rPr>
+            </w:pPr>
+            <w:r>
+              <w:rPr>
+                <w:rFonts w:ascii="Arial" w:hAnsi="Arial" w:cs="Arial"/>
+              </w:rPr>
+              <w:t>2 Alternat</w:t>
+            </w:r>
+            <w:r>
+              <w:rPr>
+                <w:rFonts w:ascii="Arial" w:hAnsi="Arial" w:cs="Arial"/>
+              </w:rPr>
+              <w:t>i</w:t>
+            </w:r>
+            <w:r>
+              <w:rPr>
+                <w:rFonts w:ascii="Arial" w:hAnsi="Arial" w:cs="Arial"/>
+              </w:rPr>
+              <w:t>ve Flow</w:t>
+            </w:r>
+          </w:p>
+        </w:tc>
+        <w:tc>
+          <w:tcPr>
+            <w:tcW w:w="4675" w:type="dxa"/>
+          </w:tcPr>
+          <w:p>
+            <w:pPr>
+              <w:rPr>
+                <w:rFonts w:ascii="Arial" w:hAnsi="Arial" w:cs="Arial"/>
+              </w:rPr>
+            </w:pPr>
+            <w:r>
+              <w:rPr>
+                <w:rFonts w:ascii="Arial" w:hAnsi="Arial" w:cs="Arial"/>
+              </w:rPr>
+              <w:t>NONE</w:t>
+            </w:r>
+          </w:p>
+        </w:tc>
+      </w:tr>
+      <w:tr>
+        <w:tc>
+          <w:tcPr>
+            <w:tcW w:w="4675" w:type="dxa"/>
+          </w:tcPr>
+          <w:p>
+            <w:pPr>
+              <w:rPr>
+                <w:rFonts w:ascii="Arial" w:hAnsi="Arial" w:cs="Arial"/>
+              </w:rPr>
+            </w:pPr>
+            <w:r>
+              <w:rPr>
+                <w:rFonts w:ascii="Arial" w:hAnsi="Arial" w:cs="Arial"/>
+              </w:rPr>
+              <w:t>3 Includes</w:t>
+            </w:r>
+          </w:p>
+        </w:tc>
+        <w:tc>
+          <w:tcPr>
+            <w:tcW w:w="4675" w:type="dxa"/>
+          </w:tcPr>
+          <w:p>
+            <w:pPr>
+              <w:rPr>
+                <w:rFonts w:ascii="Arial" w:hAnsi="Arial" w:cs="Arial"/>
+              </w:rPr>
+            </w:pPr>
+            <w:r>
+              <w:rPr>
+                <w:rFonts w:ascii="Arial" w:hAnsi="Arial" w:cs="Arial"/>
+              </w:rPr>
+              <w:t>NONE</w:t>
+            </w:r>
+          </w:p>
+        </w:tc>
+      </w:tr>
+      <w:tr>
+        <w:tc>
+          <w:tcPr>
+            <w:tcW w:w="4675" w:type="dxa"/>
+          </w:tcPr>
+          <w:p>
+            <w:pPr>
+              <w:rPr>
+                <w:rFonts w:ascii="Arial" w:hAnsi="Arial" w:cs="Arial"/>
+              </w:rPr>
+            </w:pPr>
+            <w:r>
+              <w:rPr>
+                <w:rFonts w:ascii="Arial" w:hAnsi="Arial" w:cs="Arial"/>
+              </w:rPr>
+              <w:t>4 Pre-condition</w:t>
+            </w:r>
+          </w:p>
+        </w:tc>
+        <w:tc>
+          <w:tcPr>
+            <w:tcW w:w="4675" w:type="dxa"/>
+          </w:tcPr>
+          <w:p>
+            <w:pPr>
+              <w:rPr>
+                <w:rFonts w:ascii="Arial" w:hAnsi="Arial" w:cs="Arial"/>
+              </w:rPr>
+            </w:pPr>
+            <w:r>
+              <w:rPr>
+                <w:rFonts w:ascii="Arial" w:hAnsi="Arial" w:cs="Arial"/>
+              </w:rPr>
+              <w:t>User must be logged in</w:t>
+            </w:r>
+          </w:p>
+          <w:p>
+            <w:pPr>
+              <w:rPr>
+                <w:rFonts w:ascii="Arial" w:hAnsi="Arial" w:cs="Arial"/>
+              </w:rPr>
+            </w:pPr>
+            <w:r>
+              <w:rPr>
+                <w:rFonts w:ascii="Arial" w:hAnsi="Arial" w:cs="Arial"/>
+              </w:rPr>
+              <w:t>User must be in the chat interface</w:t>
+            </w:r>
+          </w:p>
+          <w:p>
+            <w:pPr>
+              <w:rPr>
+                <w:rFonts w:ascii="Arial" w:hAnsi="Arial" w:cs="Arial"/>
+              </w:rPr>
+            </w:pPr>
+            <w:r>
+              <w:rPr>
+                <w:rFonts w:ascii="Arial" w:hAnsi="Arial" w:cs="Arial"/>
+              </w:rPr>
+              <w:t xml:space="preserve">User must </w:t>
+            </w:r>
+            <w:r>
+              <w:rPr>
+                <w:rFonts w:ascii="Arial" w:hAnsi="Arial" w:cs="Arial"/>
+              </w:rPr>
+              <w:t>select RSA or DSA</w:t>
+            </w:r>
+          </w:p>
+          <w:p>
+            <w:pPr>
+              <w:rPr>
+                <w:rFonts w:ascii="Arial" w:hAnsi="Arial" w:cs="Arial"/>
+              </w:rPr>
+            </w:pPr>
+            <w:r>
+              <w:rPr>
+                <w:rFonts w:ascii="Arial" w:hAnsi="Arial" w:cs="Arial"/>
+              </w:rPr>
+              <w:t>User types a message and hits send</w:t>
+            </w:r>
+          </w:p>
+        </w:tc>
+      </w:tr>
+      <w:tr>
+        <w:tc>
+          <w:tcPr>
+            <w:tcW w:w="4675" w:type="dxa"/>
+          </w:tcPr>
+          <w:p>
+            <w:pPr>
+              <w:rPr>
+                <w:rFonts w:ascii="Arial" w:hAnsi="Arial" w:cs="Arial"/>
+              </w:rPr>
+            </w:pPr>
+            <w:r>
+              <w:rPr>
+                <w:rFonts w:ascii="Arial" w:hAnsi="Arial" w:cs="Arial"/>
+              </w:rPr>
+              <w:t>5 Post-condition</w:t>
+            </w:r>
+          </w:p>
+        </w:tc>
+        <w:tc>
+          <w:tcPr>
+            <w:tcW w:w="4675" w:type="dxa"/>
+          </w:tcPr>
+          <w:p>
+            <w:pPr>
+              <w:rPr>
+                <w:rFonts w:ascii="Arial" w:hAnsi="Arial" w:cs="Arial"/>
+              </w:rPr>
+            </w:pPr>
+            <w:r>
+              <w:rPr>
+                <w:rFonts w:ascii="Arial" w:hAnsi="Arial" w:cs="Arial"/>
+              </w:rPr>
+              <w:t>System digitally signs the message</w:t>
+            </w:r>
+          </w:p>
+        </w:tc>
+      </w:tr>
+    </w:tbl>
+    <w:p>
+      <w:pPr>
+        <w:rPr>
+          <w:rFonts w:ascii="Arial" w:hAnsi="Arial" w:cs="Arial"/>
+          <w:b/>
+        </w:rPr>
+      </w:pPr>
+    </w:p>
     <w:p>
       <w:pPr>
         <w:rPr>
@@ -1855,7 +2433,6 @@
         <w:rPr>
           <w:rFonts w:ascii="Arial" w:hAnsi="Arial" w:cs="Arial"/>
         </w:rPr>
-        <w:lastRenderedPageBreak/>
         <w:t>Hashing and salting of passwords to achieve confidentiality in case of the database being compromised</w:t>
       </w:r>
     </w:p>
@@ -1897,6 +2474,51 @@
     </w:p>
     <w:p>
       <w:pPr>
+        <w:pStyle w:val="ListParagraph"/>
+        <w:numPr>
+          <w:ilvl w:val="0"/>
+          <w:numId w:val="4"/>
+        </w:numPr>
+        <w:rPr>
+          <w:rFonts w:ascii="Arial" w:hAnsi="Arial" w:cs="Arial"/>
+        </w:rPr>
+      </w:pPr>
+      <w:r>
+        <w:rPr>
+          <w:rFonts w:ascii="Arial" w:hAnsi="Arial" w:cs="Arial"/>
+        </w:rPr>
+        <w:t xml:space="preserve">Digital signatures with either RSA or DSA to </w:t>
+      </w:r>
+      <w:r>
+        <w:rPr>
+          <w:rFonts w:ascii="Arial" w:hAnsi="Arial" w:cs="Arial"/>
+        </w:rPr>
+        <w:t>ensure authentication of the sender</w:t>
+      </w:r>
+    </w:p>
+    <w:p>
+      <w:pPr>
+        <w:rPr>
+          <w:rFonts w:ascii="Arial" w:hAnsi="Arial" w:cs="Arial"/>
+        </w:rPr>
+      </w:pPr>
+      <w:r>
+        <w:rPr>
+          <w:rFonts w:ascii="Arial" w:hAnsi="Arial" w:cs="Arial"/>
+        </w:rPr>
+        <w:t xml:space="preserve">Using these security protocols, </w:t>
+      </w:r>
+      <w:r>
+        <w:rPr>
+          <w:rFonts w:ascii="Arial" w:hAnsi="Arial" w:cs="Arial"/>
+        </w:rPr>
+        <w:t xml:space="preserve">we can ensure a secure communication in a chat application. </w:t>
+      </w:r>
+      <w:bookmarkStart w:id="0" w:name="_GoBack"/>
+      <w:bookmarkEnd w:id="0"/>
+    </w:p>
+    <w:p>
+      <w:pPr>
         <w:rPr>
           <w:rFonts w:ascii="Arial" w:hAnsi="Arial" w:cs="Arial"/>
           <w:b/>
@@ -2030,6 +2652,7 @@
           <w:rFonts w:ascii="Arial" w:hAnsi="Arial" w:cs="Arial"/>
           <w:noProof/>
         </w:rPr>
+        <w:lastRenderedPageBreak/>
         <w:drawing>
           <wp:inline distT="0" distB="0" distL="0" distR="0" wp14:anchorId="7739CA73" wp14:editId="385FC86A">
             <wp:extent cx="4444840" cy="3420533"/>
@@ -2079,13 +2702,6 @@
           <w:rFonts w:ascii="Arial" w:hAnsi="Arial" w:cs="Arial"/>
         </w:rPr>
       </w:pPr>
-    </w:p>
-    <w:p>
-      <w:pPr>
-        <w:rPr>
-          <w:rFonts w:ascii="Arial" w:hAnsi="Arial" w:cs="Arial"/>
-        </w:rPr>
-      </w:pPr>
       <w:r>
         <w:rPr>
           <w:rFonts w:ascii="Arial" w:hAnsi="Arial" w:cs="Arial"/>
@@ -2105,7 +2721,6 @@
           <w:rFonts w:ascii="Arial" w:hAnsi="Arial" w:cs="Arial"/>
           <w:noProof/>
         </w:rPr>
-        <w:lastRenderedPageBreak/>
         <w:drawing>
           <wp:inline distT="0" distB="0" distL="0" distR="0" wp14:anchorId="6643EEC6" wp14:editId="55901C94">
             <wp:extent cx="4425244" cy="3405452"/>
@@ -2156,6 +2771,76 @@
           <w:rFonts w:ascii="Arial" w:hAnsi="Arial" w:cs="Arial"/>
         </w:rPr>
       </w:pPr>
+      <w:r>
+        <w:rPr>
+          <w:rFonts w:ascii="Arial" w:hAnsi="Arial" w:cs="Arial"/>
+        </w:rPr>
+        <w:t xml:space="preserve">This is an example of sending messages: </w:t>
+      </w:r>
+    </w:p>
+    <w:p>
+      <w:pPr>
+        <w:jc w:val="both"/>
+        <w:rPr>
+          <w:rFonts w:ascii="Arial" w:hAnsi="Arial" w:cs="Arial"/>
+        </w:rPr>
+      </w:pPr>
+      <w:r>
+        <w:rPr>
+          <w:rFonts w:ascii="Arial" w:hAnsi="Arial" w:cs="Arial"/>
+          <w:noProof/>
+        </w:rPr>
+        <w:lastRenderedPageBreak/>
+        <w:drawing>
+          <wp:inline distT="0" distB="0" distL="0" distR="0" wp14:anchorId="3B492399" wp14:editId="4B3CBC98">
+            <wp:extent cx="4893733" cy="2632996"/>
+            <wp:effectExtent l="0" t="0" r="0" b="0"/>
+            <wp:docPr id="3" name="Picture 3"/>
+            <wp:cNvGraphicFramePr>
+              <a:graphicFrameLocks xmlns:a="http://schemas.openxmlformats.org/drawingml/2006/main" noChangeAspect="1"/>
+            </wp:cNvGraphicFramePr>
+            <a:graphic xmlns:a="http://schemas.openxmlformats.org/drawingml/2006/main">
+              <a:graphicData uri="http://schemas.openxmlformats.org/drawingml/2006/picture">
+                <pic:pic xmlns:pic="http://schemas.openxmlformats.org/drawingml/2006/picture">
+                  <pic:nvPicPr>
+                    <pic:cNvPr id="3" name="screenshot.png"/>
+                    <pic:cNvPicPr/>
+                  </pic:nvPicPr>
+                  <pic:blipFill>
+                    <a:blip r:embed="rId7" cstate="print">
+                      <a:extLst>
+                        <a:ext uri="{28A0092B-C50C-407E-A947-70E740481C1C}">
+                          <a14:useLocalDpi xmlns:a14="http://schemas.microsoft.com/office/drawing/2010/main" val="0"/>
+                        </a:ext>
+                      </a:extLst>
+                    </a:blip>
+                    <a:stretch>
+                      <a:fillRect/>
+                    </a:stretch>
+                  </pic:blipFill>
+                  <pic:spPr>
+                    <a:xfrm>
+                      <a:off x="0" y="0"/>
+                      <a:ext cx="4908594" cy="2640992"/>
+                    </a:xfrm>
+                    <a:prstGeom prst="rect">
+                      <a:avLst/>
+                    </a:prstGeom>
+                  </pic:spPr>
+                </pic:pic>
+              </a:graphicData>
+            </a:graphic>
+          </wp:inline>
+        </w:drawing>
+      </w:r>
+    </w:p>
+    <w:p>
+      <w:pPr>
+        <w:jc w:val="both"/>
+        <w:rPr>
+          <w:rFonts w:ascii="Arial" w:hAnsi="Arial" w:cs="Arial"/>
+        </w:rPr>
+      </w:pPr>
     </w:p>
     <w:p>
       <w:pPr>
@@ -2254,8 +2939,6 @@
           <w:b/>
         </w:rPr>
       </w:pPr>
-      <w:bookmarkStart w:id="0" w:name="_GoBack"/>
-      <w:bookmarkEnd w:id="0"/>
     </w:p>
     <w:p>
       <w:pPr>
@@ -2887,6 +3570,95 @@
     <w:nsid w:val="563D2513"/>
     <w:multiLevelType w:val="hybridMultilevel"/>
     <w:tmpl w:val="F78C6252"/>
+    <w:lvl w:ilvl="0" w:tplc="0409000F">
+      <w:start w:val="1"/>
+      <w:numFmt w:val="decimal"/>
+      <w:lvlText w:val="%1."/>
+      <w:lvlJc w:val="left"/>
+      <w:pPr>
+        <w:ind w:left="720" w:hanging="360"/>
+      </w:pPr>
+      <w:rPr>
+        <w:rFonts w:hint="default"/>
+      </w:rPr>
+    </w:lvl>
+    <w:lvl w:ilvl="1" w:tplc="04090019" w:tentative="1">
+      <w:start w:val="1"/>
+      <w:numFmt w:val="lowerLetter"/>
+      <w:lvlText w:val="%2."/>
+      <w:lvlJc w:val="left"/>
+      <w:pPr>
+        <w:ind w:left="1440" w:hanging="360"/>
+      </w:pPr>
+    </w:lvl>
+    <w:lvl w:ilvl="2" w:tplc="0409001B" w:tentative="1">
+      <w:start w:val="1"/>
+      <w:numFmt w:val="lowerRoman"/>
+      <w:lvlText w:val="%3."/>
+      <w:lvlJc w:val="right"/>
+      <w:pPr>
+        <w:ind w:left="2160" w:hanging="180"/>
+      </w:pPr>
+    </w:lvl>
+    <w:lvl w:ilvl="3" w:tplc="0409000F" w:tentative="1">
+      <w:start w:val="1"/>
+      <w:numFmt w:val="decimal"/>
+      <w:lvlText w:val="%4."/>
+      <w:lvlJc w:val="left"/>
+      <w:pPr>
+        <w:ind w:left="2880" w:hanging="360"/>
+      </w:pPr>
+    </w:lvl>
+    <w:lvl w:ilvl="4" w:tplc="04090019" w:tentative="1">
+      <w:start w:val="1"/>
+      <w:numFmt w:val="lowerLetter"/>
+      <w:lvlText w:val="%5."/>
+      <w:lvlJc w:val="left"/>
+      <w:pPr>
+        <w:ind w:left="3600" w:hanging="360"/>
+      </w:pPr>
+    </w:lvl>
+    <w:lvl w:ilvl="5" w:tplc="0409001B" w:tentative="1">
+      <w:start w:val="1"/>
+      <w:numFmt w:val="lowerRoman"/>
+      <w:lvlText w:val="%6."/>
+      <w:lvlJc w:val="right"/>
+      <w:pPr>
+        <w:ind w:left="4320" w:hanging="180"/>
+      </w:pPr>
+    </w:lvl>
+    <w:lvl w:ilvl="6" w:tplc="0409000F" w:tentative="1">
+      <w:start w:val="1"/>
+      <w:numFmt w:val="decimal"/>
+      <w:lvlText w:val="%7."/>
+      <w:lvlJc w:val="left"/>
+      <w:pPr>
+        <w:ind w:left="5040" w:hanging="360"/>
+      </w:pPr>
+    </w:lvl>
+    <w:lvl w:ilvl="7" w:tplc="04090019" w:tentative="1">
+      <w:start w:val="1"/>
+      <w:numFmt w:val="lowerLetter"/>
+      <w:lvlText w:val="%8."/>
+      <w:lvlJc w:val="left"/>
+      <w:pPr>
+        <w:ind w:left="5760" w:hanging="360"/>
+      </w:pPr>
+    </w:lvl>
+    <w:lvl w:ilvl="8" w:tplc="0409001B" w:tentative="1">
+      <w:start w:val="1"/>
+      <w:numFmt w:val="lowerRoman"/>
+      <w:lvlText w:val="%9."/>
+      <w:lvlJc w:val="right"/>
+      <w:pPr>
+        <w:ind w:left="6480" w:hanging="180"/>
+      </w:pPr>
+    </w:lvl>
+  </w:abstractNum>
+  <w:abstractNum w:abstractNumId="7" w15:restartNumberingAfterBreak="0">
+    <w:nsid w:val="6D965CDC"/>
+    <w:multiLevelType w:val="hybridMultilevel"/>
+    <w:tmpl w:val="9A68020C"/>
     <w:lvl w:ilvl="0" w:tplc="0409000F">
       <w:start w:val="1"/>
       <w:numFmt w:val="decimal"/>
@@ -2992,6 +3764,9 @@
   </w:num>
   <w:num w:numId="7">
     <w:abstractNumId w:val="6"/>
+  </w:num>
+  <w:num w:numId="8">
+    <w:abstractNumId w:val="7"/>
   </w:num>
 </w:numbering>
 </file>

</xml_diff>

<commit_message>
Documentation and Names Added to messages sent and received
</commit_message>
<xml_diff>
--- a/Design-Documentation.docx
+++ b/Design-Documentation.docx
@@ -365,11 +365,13 @@
             <w:pPr>
               <w:rPr>
                 <w:rFonts w:ascii="Arial" w:hAnsi="Arial" w:cs="Arial"/>
-              </w:rPr>
-            </w:pPr>
-            <w:r>
-              <w:rPr>
-                <w:rFonts w:ascii="Arial" w:hAnsi="Arial" w:cs="Arial"/>
+                <w:b/>
+              </w:rPr>
+            </w:pPr>
+            <w:r>
+              <w:rPr>
+                <w:rFonts w:ascii="Arial" w:hAnsi="Arial" w:cs="Arial"/>
+                <w:b/>
               </w:rPr>
               <w:t>Validate User Login</w:t>
             </w:r>
@@ -535,7 +537,7 @@
               <w:rPr>
                 <w:rFonts w:ascii="Arial" w:hAnsi="Arial" w:cs="Arial"/>
               </w:rPr>
-              <w:t>User</w:t>
+              <w:t>System</w:t>
             </w:r>
           </w:p>
         </w:tc>
@@ -860,6 +862,13 @@
         </w:tc>
       </w:tr>
     </w:tbl>
+    <w:p>
+      <w:pPr>
+        <w:rPr>
+          <w:rFonts w:ascii="Arial" w:hAnsi="Arial" w:cs="Arial"/>
+        </w:rPr>
+      </w:pPr>
+    </w:p>
     <w:p>
       <w:pPr>
         <w:rPr>
@@ -886,13 +895,15 @@
             <w:pPr>
               <w:rPr>
                 <w:rFonts w:ascii="Arial" w:hAnsi="Arial" w:cs="Arial"/>
-              </w:rPr>
-            </w:pPr>
-            <w:r>
-              <w:rPr>
-                <w:rFonts w:ascii="Arial" w:hAnsi="Arial" w:cs="Arial"/>
-              </w:rPr>
-              <w:t>Send and Receive Message</w:t>
+                <w:b/>
+              </w:rPr>
+            </w:pPr>
+            <w:r>
+              <w:rPr>
+                <w:rFonts w:ascii="Arial" w:hAnsi="Arial" w:cs="Arial"/>
+                <w:b/>
+              </w:rPr>
+              <w:t>Send Message</w:t>
             </w:r>
           </w:p>
         </w:tc>
@@ -1185,7 +1196,21 @@
               <w:rPr>
                 <w:rFonts w:ascii="Arial" w:hAnsi="Arial" w:cs="Arial"/>
               </w:rPr>
-              <w:t>Other user receives the message</w:t>
+              <w:t xml:space="preserve">The message is </w:t>
+            </w:r>
+            <w:proofErr w:type="gramStart"/>
+            <w:r>
+              <w:rPr>
+                <w:rFonts w:ascii="Arial" w:hAnsi="Arial" w:cs="Arial"/>
+              </w:rPr>
+              <w:t>send</w:t>
+            </w:r>
+            <w:proofErr w:type="gramEnd"/>
+            <w:r>
+              <w:rPr>
+                <w:rFonts w:ascii="Arial" w:hAnsi="Arial" w:cs="Arial"/>
+              </w:rPr>
+              <w:t xml:space="preserve"> to the user</w:t>
             </w:r>
           </w:p>
         </w:tc>
@@ -1337,12 +1362,25 @@
               <w:rPr>
                 <w:rFonts w:ascii="Arial" w:hAnsi="Arial" w:cs="Arial"/>
               </w:rPr>
-              <w:t>The recipient receives the message</w:t>
+              <w:t xml:space="preserve">The </w:t>
+            </w:r>
+            <w:r>
+              <w:rPr>
+                <w:rFonts w:ascii="Arial" w:hAnsi="Arial" w:cs="Arial"/>
+              </w:rPr>
+              <w:t>message is successfully sent</w:t>
             </w:r>
           </w:p>
         </w:tc>
       </w:tr>
     </w:tbl>
+    <w:p>
+      <w:pPr>
+        <w:rPr>
+          <w:rFonts w:ascii="Arial" w:hAnsi="Arial" w:cs="Arial"/>
+        </w:rPr>
+      </w:pPr>
+    </w:p>
     <w:p>
       <w:pPr>
         <w:rPr>
@@ -1369,13 +1407,22 @@
             <w:pPr>
               <w:rPr>
                 <w:rFonts w:ascii="Arial" w:hAnsi="Arial" w:cs="Arial"/>
-              </w:rPr>
-            </w:pPr>
-            <w:r>
-              <w:rPr>
-                <w:rFonts w:ascii="Arial" w:hAnsi="Arial" w:cs="Arial"/>
-              </w:rPr>
-              <w:t>Logging Users Out</w:t>
+                <w:b/>
+              </w:rPr>
+            </w:pPr>
+            <w:r>
+              <w:rPr>
+                <w:rFonts w:ascii="Arial" w:hAnsi="Arial" w:cs="Arial"/>
+                <w:b/>
+              </w:rPr>
+              <w:t>Receive</w:t>
+            </w:r>
+            <w:r>
+              <w:rPr>
+                <w:rFonts w:ascii="Arial" w:hAnsi="Arial" w:cs="Arial"/>
+                <w:b/>
+              </w:rPr>
+              <w:t xml:space="preserve"> Message</w:t>
             </w:r>
           </w:p>
         </w:tc>
@@ -1463,7 +1510,31 @@
               <w:rPr>
                 <w:rFonts w:ascii="Arial" w:hAnsi="Arial" w:cs="Arial"/>
               </w:rPr>
-              <w:t>Log users out when they hit the log out button</w:t>
+              <w:t xml:space="preserve">User </w:t>
+            </w:r>
+            <w:r>
+              <w:rPr>
+                <w:rFonts w:ascii="Arial" w:hAnsi="Arial" w:cs="Arial"/>
+              </w:rPr>
+              <w:t>receives</w:t>
+            </w:r>
+            <w:r>
+              <w:rPr>
+                <w:rFonts w:ascii="Arial" w:hAnsi="Arial" w:cs="Arial"/>
+              </w:rPr>
+              <w:t xml:space="preserve"> a message </w:t>
+            </w:r>
+            <w:r>
+              <w:rPr>
+                <w:rFonts w:ascii="Arial" w:hAnsi="Arial" w:cs="Arial"/>
+              </w:rPr>
+              <w:t>from</w:t>
+            </w:r>
+            <w:r>
+              <w:rPr>
+                <w:rFonts w:ascii="Arial" w:hAnsi="Arial" w:cs="Arial"/>
+              </w:rPr>
+              <w:t xml:space="preserve"> another user</w:t>
             </w:r>
           </w:p>
         </w:tc>
@@ -1501,7 +1572,7 @@
               <w:rPr>
                 <w:rFonts w:ascii="Arial" w:hAnsi="Arial" w:cs="Arial"/>
               </w:rPr>
-              <w:t>High</w:t>
+              <w:t>Very High</w:t>
             </w:r>
           </w:p>
         </w:tc>
@@ -1604,7 +1675,7 @@
               <w:pStyle w:val="ListParagraph"/>
               <w:numPr>
                 <w:ilvl w:val="0"/>
-                <w:numId w:val="7"/>
+                <w:numId w:val="9"/>
               </w:numPr>
               <w:rPr>
                 <w:rFonts w:ascii="Arial" w:hAnsi="Arial" w:cs="Arial"/>
@@ -1614,7 +1685,7 @@
               <w:rPr>
                 <w:rFonts w:ascii="Arial" w:hAnsi="Arial" w:cs="Arial"/>
               </w:rPr>
-              <w:t>User logs in</w:t>
+              <w:t>Both users trying to communicate are logged in</w:t>
             </w:r>
           </w:p>
           <w:p>
@@ -1622,7 +1693,7 @@
               <w:pStyle w:val="ListParagraph"/>
               <w:numPr>
                 <w:ilvl w:val="0"/>
-                <w:numId w:val="7"/>
+                <w:numId w:val="9"/>
               </w:numPr>
               <w:rPr>
                 <w:rFonts w:ascii="Arial" w:hAnsi="Arial" w:cs="Arial"/>
@@ -1632,7 +1703,21 @@
               <w:rPr>
                 <w:rFonts w:ascii="Arial" w:hAnsi="Arial" w:cs="Arial"/>
               </w:rPr>
-              <w:t>User is validated and is in the chat system</w:t>
+              <w:t xml:space="preserve">One user </w:t>
+            </w:r>
+            <w:proofErr w:type="gramStart"/>
+            <w:r>
+              <w:rPr>
+                <w:rFonts w:ascii="Arial" w:hAnsi="Arial" w:cs="Arial"/>
+              </w:rPr>
+              <w:t>types</w:t>
+            </w:r>
+            <w:proofErr w:type="gramEnd"/>
+            <w:r>
+              <w:rPr>
+                <w:rFonts w:ascii="Arial" w:hAnsi="Arial" w:cs="Arial"/>
+              </w:rPr>
+              <w:t xml:space="preserve"> a message in the input field</w:t>
             </w:r>
           </w:p>
           <w:p>
@@ -1640,7 +1725,7 @@
               <w:pStyle w:val="ListParagraph"/>
               <w:numPr>
                 <w:ilvl w:val="0"/>
-                <w:numId w:val="7"/>
+                <w:numId w:val="9"/>
               </w:numPr>
               <w:rPr>
                 <w:rFonts w:ascii="Arial" w:hAnsi="Arial" w:cs="Arial"/>
@@ -1650,7 +1735,25 @@
               <w:rPr>
                 <w:rFonts w:ascii="Arial" w:hAnsi="Arial" w:cs="Arial"/>
               </w:rPr>
-              <w:t>User hits the log out button</w:t>
+              <w:t>The user then hits the send button</w:t>
+            </w:r>
+          </w:p>
+          <w:p>
+            <w:pPr>
+              <w:pStyle w:val="ListParagraph"/>
+              <w:numPr>
+                <w:ilvl w:val="0"/>
+                <w:numId w:val="9"/>
+              </w:numPr>
+              <w:rPr>
+                <w:rFonts w:ascii="Arial" w:hAnsi="Arial" w:cs="Arial"/>
+              </w:rPr>
+            </w:pPr>
+            <w:r>
+              <w:rPr>
+                <w:rFonts w:ascii="Arial" w:hAnsi="Arial" w:cs="Arial"/>
+              </w:rPr>
+              <w:t>The other user receives the message</w:t>
             </w:r>
           </w:p>
         </w:tc>
@@ -1764,20 +1867,7 @@
               <w:rPr>
                 <w:rFonts w:ascii="Arial" w:hAnsi="Arial" w:cs="Arial"/>
               </w:rPr>
-              <w:t>User must be logged in</w:t>
-            </w:r>
-          </w:p>
-          <w:p>
-            <w:pPr>
-              <w:rPr>
-                <w:rFonts w:ascii="Arial" w:hAnsi="Arial" w:cs="Arial"/>
-              </w:rPr>
-            </w:pPr>
-            <w:r>
-              <w:rPr>
-                <w:rFonts w:ascii="Arial" w:hAnsi="Arial" w:cs="Arial"/>
-              </w:rPr>
-              <w:t>User must be in the chat interface</w:t>
+              <w:t>Other users must be online</w:t>
             </w:r>
           </w:p>
         </w:tc>
@@ -1815,7 +1905,7 @@
               <w:rPr>
                 <w:rFonts w:ascii="Arial" w:hAnsi="Arial" w:cs="Arial"/>
               </w:rPr>
-              <w:t>User is logged out and directed to the login page</w:t>
+              <w:t>The recipient receives the message</w:t>
             </w:r>
           </w:p>
         </w:tc>
@@ -1825,7 +1915,6 @@
       <w:pPr>
         <w:rPr>
           <w:rFonts w:ascii="Arial" w:hAnsi="Arial" w:cs="Arial"/>
-          <w:b/>
         </w:rPr>
       </w:pPr>
     </w:p>
@@ -1848,11 +1937,1521 @@
             <w:pPr>
               <w:rPr>
                 <w:rFonts w:ascii="Arial" w:hAnsi="Arial" w:cs="Arial"/>
-              </w:rPr>
-            </w:pPr>
-            <w:r>
-              <w:rPr>
-                <w:rFonts w:ascii="Arial" w:hAnsi="Arial" w:cs="Arial"/>
+                <w:b/>
+              </w:rPr>
+            </w:pPr>
+            <w:r>
+              <w:rPr>
+                <w:rFonts w:ascii="Arial" w:hAnsi="Arial" w:cs="Arial"/>
+                <w:b/>
+              </w:rPr>
+              <w:lastRenderedPageBreak/>
+              <w:t>Setting status as online</w:t>
+            </w:r>
+          </w:p>
+        </w:tc>
+        <w:tc>
+          <w:tcPr>
+            <w:tcW w:w="4675" w:type="dxa"/>
+          </w:tcPr>
+          <w:p>
+            <w:pPr>
+              <w:rPr>
+                <w:rFonts w:ascii="Arial" w:hAnsi="Arial" w:cs="Arial"/>
+              </w:rPr>
+            </w:pPr>
+          </w:p>
+        </w:tc>
+      </w:tr>
+      <w:tr>
+        <w:tc>
+          <w:tcPr>
+            <w:tcW w:w="4675" w:type="dxa"/>
+          </w:tcPr>
+          <w:p>
+            <w:pPr>
+              <w:rPr>
+                <w:rFonts w:ascii="Arial" w:hAnsi="Arial" w:cs="Arial"/>
+              </w:rPr>
+            </w:pPr>
+            <w:r>
+              <w:rPr>
+                <w:rFonts w:ascii="Arial" w:hAnsi="Arial" w:cs="Arial"/>
+              </w:rPr>
+              <w:t>Use Case #</w:t>
+            </w:r>
+          </w:p>
+        </w:tc>
+        <w:tc>
+          <w:tcPr>
+            <w:tcW w:w="4675" w:type="dxa"/>
+          </w:tcPr>
+          <w:p>
+            <w:pPr>
+              <w:rPr>
+                <w:rFonts w:ascii="Arial" w:hAnsi="Arial" w:cs="Arial"/>
+              </w:rPr>
+            </w:pPr>
+            <w:r>
+              <w:rPr>
+                <w:rFonts w:ascii="Arial" w:hAnsi="Arial" w:cs="Arial"/>
+              </w:rPr>
+              <w:t>4</w:t>
+            </w:r>
+          </w:p>
+        </w:tc>
+      </w:tr>
+      <w:tr>
+        <w:tc>
+          <w:tcPr>
+            <w:tcW w:w="4675" w:type="dxa"/>
+          </w:tcPr>
+          <w:p>
+            <w:pPr>
+              <w:rPr>
+                <w:rFonts w:ascii="Arial" w:hAnsi="Arial" w:cs="Arial"/>
+              </w:rPr>
+            </w:pPr>
+            <w:r>
+              <w:rPr>
+                <w:rFonts w:ascii="Arial" w:hAnsi="Arial" w:cs="Arial"/>
+              </w:rPr>
+              <w:t>Objective</w:t>
+            </w:r>
+          </w:p>
+        </w:tc>
+        <w:tc>
+          <w:tcPr>
+            <w:tcW w:w="4675" w:type="dxa"/>
+          </w:tcPr>
+          <w:p>
+            <w:pPr>
+              <w:rPr>
+                <w:rFonts w:ascii="Arial" w:hAnsi="Arial" w:cs="Arial"/>
+              </w:rPr>
+            </w:pPr>
+            <w:r>
+              <w:rPr>
+                <w:rFonts w:ascii="Arial" w:hAnsi="Arial" w:cs="Arial"/>
+              </w:rPr>
+              <w:t>When a user is logged in, their status is set to online</w:t>
+            </w:r>
+          </w:p>
+        </w:tc>
+      </w:tr>
+      <w:tr>
+        <w:tc>
+          <w:tcPr>
+            <w:tcW w:w="4675" w:type="dxa"/>
+          </w:tcPr>
+          <w:p>
+            <w:pPr>
+              <w:rPr>
+                <w:rFonts w:ascii="Arial" w:hAnsi="Arial" w:cs="Arial"/>
+              </w:rPr>
+            </w:pPr>
+            <w:r>
+              <w:rPr>
+                <w:rFonts w:ascii="Arial" w:hAnsi="Arial" w:cs="Arial"/>
+              </w:rPr>
+              <w:t>Priority</w:t>
+            </w:r>
+          </w:p>
+        </w:tc>
+        <w:tc>
+          <w:tcPr>
+            <w:tcW w:w="4675" w:type="dxa"/>
+          </w:tcPr>
+          <w:p>
+            <w:pPr>
+              <w:rPr>
+                <w:rFonts w:ascii="Arial" w:hAnsi="Arial" w:cs="Arial"/>
+              </w:rPr>
+            </w:pPr>
+            <w:r>
+              <w:rPr>
+                <w:rFonts w:ascii="Arial" w:hAnsi="Arial" w:cs="Arial"/>
+              </w:rPr>
+              <w:t>High</w:t>
+            </w:r>
+          </w:p>
+        </w:tc>
+      </w:tr>
+      <w:tr>
+        <w:tc>
+          <w:tcPr>
+            <w:tcW w:w="4675" w:type="dxa"/>
+          </w:tcPr>
+          <w:p>
+            <w:pPr>
+              <w:rPr>
+                <w:rFonts w:ascii="Arial" w:hAnsi="Arial" w:cs="Arial"/>
+              </w:rPr>
+            </w:pPr>
+            <w:r>
+              <w:rPr>
+                <w:rFonts w:ascii="Arial" w:hAnsi="Arial" w:cs="Arial"/>
+              </w:rPr>
+              <w:t>Primary Actor</w:t>
+            </w:r>
+          </w:p>
+        </w:tc>
+        <w:tc>
+          <w:tcPr>
+            <w:tcW w:w="4675" w:type="dxa"/>
+          </w:tcPr>
+          <w:p>
+            <w:pPr>
+              <w:rPr>
+                <w:rFonts w:ascii="Arial" w:hAnsi="Arial" w:cs="Arial"/>
+              </w:rPr>
+            </w:pPr>
+            <w:r>
+              <w:rPr>
+                <w:rFonts w:ascii="Arial" w:hAnsi="Arial" w:cs="Arial"/>
+              </w:rPr>
+              <w:t>User</w:t>
+            </w:r>
+          </w:p>
+        </w:tc>
+      </w:tr>
+      <w:tr>
+        <w:tc>
+          <w:tcPr>
+            <w:tcW w:w="4675" w:type="dxa"/>
+          </w:tcPr>
+          <w:p>
+            <w:pPr>
+              <w:rPr>
+                <w:rFonts w:ascii="Arial" w:hAnsi="Arial" w:cs="Arial"/>
+              </w:rPr>
+            </w:pPr>
+            <w:r>
+              <w:rPr>
+                <w:rFonts w:ascii="Arial" w:hAnsi="Arial" w:cs="Arial"/>
+              </w:rPr>
+              <w:t>Flow of Events</w:t>
+            </w:r>
+          </w:p>
+        </w:tc>
+        <w:tc>
+          <w:tcPr>
+            <w:tcW w:w="4675" w:type="dxa"/>
+          </w:tcPr>
+          <w:p>
+            <w:pPr>
+              <w:rPr>
+                <w:rFonts w:ascii="Arial" w:hAnsi="Arial" w:cs="Arial"/>
+              </w:rPr>
+            </w:pPr>
+          </w:p>
+        </w:tc>
+      </w:tr>
+      <w:tr>
+        <w:tc>
+          <w:tcPr>
+            <w:tcW w:w="4675" w:type="dxa"/>
+          </w:tcPr>
+          <w:p>
+            <w:pPr>
+              <w:rPr>
+                <w:rFonts w:ascii="Arial" w:hAnsi="Arial" w:cs="Arial"/>
+              </w:rPr>
+            </w:pPr>
+            <w:r>
+              <w:rPr>
+                <w:rFonts w:ascii="Arial" w:hAnsi="Arial" w:cs="Arial"/>
+              </w:rPr>
+              <w:t>1 Basic Flow</w:t>
+            </w:r>
+          </w:p>
+        </w:tc>
+        <w:tc>
+          <w:tcPr>
+            <w:tcW w:w="4675" w:type="dxa"/>
+          </w:tcPr>
+          <w:p>
+            <w:pPr>
+              <w:pStyle w:val="ListParagraph"/>
+              <w:numPr>
+                <w:ilvl w:val="0"/>
+                <w:numId w:val="10"/>
+              </w:numPr>
+              <w:rPr>
+                <w:rFonts w:ascii="Arial" w:hAnsi="Arial" w:cs="Arial"/>
+              </w:rPr>
+            </w:pPr>
+            <w:r>
+              <w:rPr>
+                <w:rFonts w:ascii="Arial" w:hAnsi="Arial" w:cs="Arial"/>
+              </w:rPr>
+              <w:t xml:space="preserve">User types in </w:t>
+            </w:r>
+            <w:r>
+              <w:rPr>
+                <w:rFonts w:ascii="Arial" w:hAnsi="Arial" w:cs="Arial"/>
+              </w:rPr>
+              <w:t>username and password</w:t>
+            </w:r>
+          </w:p>
+          <w:p>
+            <w:pPr>
+              <w:pStyle w:val="ListParagraph"/>
+              <w:numPr>
+                <w:ilvl w:val="0"/>
+                <w:numId w:val="10"/>
+              </w:numPr>
+              <w:rPr>
+                <w:rFonts w:ascii="Arial" w:hAnsi="Arial" w:cs="Arial"/>
+              </w:rPr>
+            </w:pPr>
+            <w:r>
+              <w:rPr>
+                <w:rFonts w:ascii="Arial" w:hAnsi="Arial" w:cs="Arial"/>
+              </w:rPr>
+              <w:t>User gets verified and proceeds to chat application</w:t>
+            </w:r>
+          </w:p>
+          <w:p>
+            <w:pPr>
+              <w:pStyle w:val="ListParagraph"/>
+              <w:numPr>
+                <w:ilvl w:val="0"/>
+                <w:numId w:val="10"/>
+              </w:numPr>
+              <w:rPr>
+                <w:rFonts w:ascii="Arial" w:hAnsi="Arial" w:cs="Arial"/>
+              </w:rPr>
+            </w:pPr>
+            <w:r>
+              <w:rPr>
+                <w:rFonts w:ascii="Arial" w:hAnsi="Arial" w:cs="Arial"/>
+              </w:rPr>
+              <w:t>User’s icon is green, indicating online</w:t>
+            </w:r>
+          </w:p>
+        </w:tc>
+      </w:tr>
+      <w:tr>
+        <w:tc>
+          <w:tcPr>
+            <w:tcW w:w="4675" w:type="dxa"/>
+          </w:tcPr>
+          <w:p>
+            <w:pPr>
+              <w:rPr>
+                <w:rFonts w:ascii="Arial" w:hAnsi="Arial" w:cs="Arial"/>
+              </w:rPr>
+            </w:pPr>
+            <w:r>
+              <w:rPr>
+                <w:rFonts w:ascii="Arial" w:hAnsi="Arial" w:cs="Arial"/>
+              </w:rPr>
+              <w:t>2 Alternate Flow</w:t>
+            </w:r>
+          </w:p>
+        </w:tc>
+        <w:tc>
+          <w:tcPr>
+            <w:tcW w:w="4675" w:type="dxa"/>
+          </w:tcPr>
+          <w:p>
+            <w:pPr>
+              <w:rPr>
+                <w:rFonts w:ascii="Arial" w:hAnsi="Arial" w:cs="Arial"/>
+              </w:rPr>
+            </w:pPr>
+            <w:r>
+              <w:rPr>
+                <w:rFonts w:ascii="Arial" w:hAnsi="Arial" w:cs="Arial"/>
+              </w:rPr>
+              <w:t>NONE</w:t>
+            </w:r>
+          </w:p>
+        </w:tc>
+      </w:tr>
+      <w:tr>
+        <w:tc>
+          <w:tcPr>
+            <w:tcW w:w="4675" w:type="dxa"/>
+          </w:tcPr>
+          <w:p>
+            <w:pPr>
+              <w:rPr>
+                <w:rFonts w:ascii="Arial" w:hAnsi="Arial" w:cs="Arial"/>
+              </w:rPr>
+            </w:pPr>
+            <w:r>
+              <w:rPr>
+                <w:rFonts w:ascii="Arial" w:hAnsi="Arial" w:cs="Arial"/>
+              </w:rPr>
+              <w:t>3 Includes</w:t>
+            </w:r>
+          </w:p>
+        </w:tc>
+        <w:tc>
+          <w:tcPr>
+            <w:tcW w:w="4675" w:type="dxa"/>
+          </w:tcPr>
+          <w:p>
+            <w:pPr>
+              <w:rPr>
+                <w:rFonts w:ascii="Arial" w:hAnsi="Arial" w:cs="Arial"/>
+              </w:rPr>
+            </w:pPr>
+            <w:r>
+              <w:rPr>
+                <w:rFonts w:ascii="Arial" w:hAnsi="Arial" w:cs="Arial"/>
+              </w:rPr>
+              <w:t>NONE</w:t>
+            </w:r>
+          </w:p>
+        </w:tc>
+      </w:tr>
+      <w:tr>
+        <w:tc>
+          <w:tcPr>
+            <w:tcW w:w="4675" w:type="dxa"/>
+          </w:tcPr>
+          <w:p>
+            <w:pPr>
+              <w:rPr>
+                <w:rFonts w:ascii="Arial" w:hAnsi="Arial" w:cs="Arial"/>
+              </w:rPr>
+            </w:pPr>
+            <w:r>
+              <w:rPr>
+                <w:rFonts w:ascii="Arial" w:hAnsi="Arial" w:cs="Arial"/>
+              </w:rPr>
+              <w:t>4 Pre-condition</w:t>
+            </w:r>
+          </w:p>
+        </w:tc>
+        <w:tc>
+          <w:tcPr>
+            <w:tcW w:w="4675" w:type="dxa"/>
+          </w:tcPr>
+          <w:p>
+            <w:pPr>
+              <w:rPr>
+                <w:rFonts w:ascii="Arial" w:hAnsi="Arial" w:cs="Arial"/>
+              </w:rPr>
+            </w:pPr>
+            <w:r>
+              <w:rPr>
+                <w:rFonts w:ascii="Arial" w:hAnsi="Arial" w:cs="Arial"/>
+              </w:rPr>
+              <w:t>Username and password in registered in the database</w:t>
+            </w:r>
+          </w:p>
+        </w:tc>
+      </w:tr>
+      <w:tr>
+        <w:tc>
+          <w:tcPr>
+            <w:tcW w:w="4675" w:type="dxa"/>
+          </w:tcPr>
+          <w:p>
+            <w:pPr>
+              <w:rPr>
+                <w:rFonts w:ascii="Arial" w:hAnsi="Arial" w:cs="Arial"/>
+              </w:rPr>
+            </w:pPr>
+            <w:r>
+              <w:rPr>
+                <w:rFonts w:ascii="Arial" w:hAnsi="Arial" w:cs="Arial"/>
+              </w:rPr>
+              <w:t>5 Post-condition</w:t>
+            </w:r>
+          </w:p>
+        </w:tc>
+        <w:tc>
+          <w:tcPr>
+            <w:tcW w:w="4675" w:type="dxa"/>
+          </w:tcPr>
+          <w:p>
+            <w:pPr>
+              <w:rPr>
+                <w:rFonts w:ascii="Arial" w:hAnsi="Arial" w:cs="Arial"/>
+              </w:rPr>
+            </w:pPr>
+            <w:r>
+              <w:rPr>
+                <w:rFonts w:ascii="Arial" w:hAnsi="Arial" w:cs="Arial"/>
+              </w:rPr>
+              <w:t>User’s icon on the right is green</w:t>
+            </w:r>
+          </w:p>
+        </w:tc>
+      </w:tr>
+    </w:tbl>
+    <w:p>
+      <w:pPr>
+        <w:rPr>
+          <w:rFonts w:ascii="Arial" w:hAnsi="Arial" w:cs="Arial"/>
+        </w:rPr>
+      </w:pPr>
+    </w:p>
+    <w:p>
+      <w:pPr>
+        <w:rPr>
+          <w:rFonts w:ascii="Arial" w:hAnsi="Arial" w:cs="Arial"/>
+        </w:rPr>
+      </w:pPr>
+    </w:p>
+    <w:tbl>
+      <w:tblPr>
+        <w:tblStyle w:val="TableGrid"/>
+        <w:tblW w:w="0" w:type="auto"/>
+        <w:tblLook w:val="04A0" w:firstRow="1" w:lastRow="0" w:firstColumn="1" w:lastColumn="0" w:noHBand="0" w:noVBand="1"/>
+      </w:tblPr>
+      <w:tblGrid>
+        <w:gridCol w:w="4675"/>
+        <w:gridCol w:w="4675"/>
+      </w:tblGrid>
+      <w:tr>
+        <w:tc>
+          <w:tcPr>
+            <w:tcW w:w="4675" w:type="dxa"/>
+          </w:tcPr>
+          <w:p>
+            <w:pPr>
+              <w:rPr>
+                <w:rFonts w:ascii="Arial" w:hAnsi="Arial" w:cs="Arial"/>
+                <w:b/>
+              </w:rPr>
+            </w:pPr>
+            <w:r>
+              <w:rPr>
+                <w:rFonts w:ascii="Arial" w:hAnsi="Arial" w:cs="Arial"/>
+                <w:b/>
+              </w:rPr>
+              <w:t>Setting status as</w:t>
+            </w:r>
+            <w:r>
+              <w:rPr>
+                <w:rFonts w:ascii="Arial" w:hAnsi="Arial" w:cs="Arial"/>
+                <w:b/>
+              </w:rPr>
+              <w:t xml:space="preserve"> offline</w:t>
+            </w:r>
+          </w:p>
+        </w:tc>
+        <w:tc>
+          <w:tcPr>
+            <w:tcW w:w="4675" w:type="dxa"/>
+          </w:tcPr>
+          <w:p>
+            <w:pPr>
+              <w:rPr>
+                <w:rFonts w:ascii="Arial" w:hAnsi="Arial" w:cs="Arial"/>
+              </w:rPr>
+            </w:pPr>
+          </w:p>
+        </w:tc>
+      </w:tr>
+      <w:tr>
+        <w:tc>
+          <w:tcPr>
+            <w:tcW w:w="4675" w:type="dxa"/>
+          </w:tcPr>
+          <w:p>
+            <w:pPr>
+              <w:rPr>
+                <w:rFonts w:ascii="Arial" w:hAnsi="Arial" w:cs="Arial"/>
+              </w:rPr>
+            </w:pPr>
+            <w:r>
+              <w:rPr>
+                <w:rFonts w:ascii="Arial" w:hAnsi="Arial" w:cs="Arial"/>
+              </w:rPr>
+              <w:t>Use Case #</w:t>
+            </w:r>
+          </w:p>
+        </w:tc>
+        <w:tc>
+          <w:tcPr>
+            <w:tcW w:w="4675" w:type="dxa"/>
+          </w:tcPr>
+          <w:p>
+            <w:pPr>
+              <w:rPr>
+                <w:rFonts w:ascii="Arial" w:hAnsi="Arial" w:cs="Arial"/>
+              </w:rPr>
+            </w:pPr>
+            <w:r>
+              <w:rPr>
+                <w:rFonts w:ascii="Arial" w:hAnsi="Arial" w:cs="Arial"/>
+              </w:rPr>
+              <w:t>5</w:t>
+            </w:r>
+          </w:p>
+        </w:tc>
+      </w:tr>
+      <w:tr>
+        <w:tc>
+          <w:tcPr>
+            <w:tcW w:w="4675" w:type="dxa"/>
+          </w:tcPr>
+          <w:p>
+            <w:pPr>
+              <w:rPr>
+                <w:rFonts w:ascii="Arial" w:hAnsi="Arial" w:cs="Arial"/>
+              </w:rPr>
+            </w:pPr>
+            <w:r>
+              <w:rPr>
+                <w:rFonts w:ascii="Arial" w:hAnsi="Arial" w:cs="Arial"/>
+              </w:rPr>
+              <w:t>Objective</w:t>
+            </w:r>
+          </w:p>
+        </w:tc>
+        <w:tc>
+          <w:tcPr>
+            <w:tcW w:w="4675" w:type="dxa"/>
+          </w:tcPr>
+          <w:p>
+            <w:pPr>
+              <w:rPr>
+                <w:rFonts w:ascii="Arial" w:hAnsi="Arial" w:cs="Arial"/>
+              </w:rPr>
+            </w:pPr>
+            <w:r>
+              <w:rPr>
+                <w:rFonts w:ascii="Arial" w:hAnsi="Arial" w:cs="Arial"/>
+              </w:rPr>
+              <w:t>When a user hits log</w:t>
+            </w:r>
+            <w:r>
+              <w:rPr>
+                <w:rFonts w:ascii="Arial" w:hAnsi="Arial" w:cs="Arial"/>
+              </w:rPr>
+              <w:t xml:space="preserve"> </w:t>
+            </w:r>
+            <w:r>
+              <w:rPr>
+                <w:rFonts w:ascii="Arial" w:hAnsi="Arial" w:cs="Arial"/>
+              </w:rPr>
+              <w:t>out, their icon changes to pink, indicating offline</w:t>
+            </w:r>
+          </w:p>
+        </w:tc>
+      </w:tr>
+      <w:tr>
+        <w:tc>
+          <w:tcPr>
+            <w:tcW w:w="4675" w:type="dxa"/>
+          </w:tcPr>
+          <w:p>
+            <w:pPr>
+              <w:rPr>
+                <w:rFonts w:ascii="Arial" w:hAnsi="Arial" w:cs="Arial"/>
+              </w:rPr>
+            </w:pPr>
+            <w:r>
+              <w:rPr>
+                <w:rFonts w:ascii="Arial" w:hAnsi="Arial" w:cs="Arial"/>
+              </w:rPr>
+              <w:t>Priority</w:t>
+            </w:r>
+          </w:p>
+        </w:tc>
+        <w:tc>
+          <w:tcPr>
+            <w:tcW w:w="4675" w:type="dxa"/>
+          </w:tcPr>
+          <w:p>
+            <w:pPr>
+              <w:rPr>
+                <w:rFonts w:ascii="Arial" w:hAnsi="Arial" w:cs="Arial"/>
+              </w:rPr>
+            </w:pPr>
+            <w:r>
+              <w:rPr>
+                <w:rFonts w:ascii="Arial" w:hAnsi="Arial" w:cs="Arial"/>
+              </w:rPr>
+              <w:t>High</w:t>
+            </w:r>
+          </w:p>
+        </w:tc>
+      </w:tr>
+      <w:tr>
+        <w:tc>
+          <w:tcPr>
+            <w:tcW w:w="4675" w:type="dxa"/>
+          </w:tcPr>
+          <w:p>
+            <w:pPr>
+              <w:rPr>
+                <w:rFonts w:ascii="Arial" w:hAnsi="Arial" w:cs="Arial"/>
+              </w:rPr>
+            </w:pPr>
+            <w:r>
+              <w:rPr>
+                <w:rFonts w:ascii="Arial" w:hAnsi="Arial" w:cs="Arial"/>
+              </w:rPr>
+              <w:t>Primary Actor</w:t>
+            </w:r>
+          </w:p>
+        </w:tc>
+        <w:tc>
+          <w:tcPr>
+            <w:tcW w:w="4675" w:type="dxa"/>
+          </w:tcPr>
+          <w:p>
+            <w:pPr>
+              <w:rPr>
+                <w:rFonts w:ascii="Arial" w:hAnsi="Arial" w:cs="Arial"/>
+              </w:rPr>
+            </w:pPr>
+            <w:r>
+              <w:rPr>
+                <w:rFonts w:ascii="Arial" w:hAnsi="Arial" w:cs="Arial"/>
+              </w:rPr>
+              <w:t>User</w:t>
+            </w:r>
+          </w:p>
+        </w:tc>
+      </w:tr>
+      <w:tr>
+        <w:tc>
+          <w:tcPr>
+            <w:tcW w:w="4675" w:type="dxa"/>
+          </w:tcPr>
+          <w:p>
+            <w:pPr>
+              <w:rPr>
+                <w:rFonts w:ascii="Arial" w:hAnsi="Arial" w:cs="Arial"/>
+              </w:rPr>
+            </w:pPr>
+            <w:r>
+              <w:rPr>
+                <w:rFonts w:ascii="Arial" w:hAnsi="Arial" w:cs="Arial"/>
+              </w:rPr>
+              <w:t>Flow of Events</w:t>
+            </w:r>
+          </w:p>
+        </w:tc>
+        <w:tc>
+          <w:tcPr>
+            <w:tcW w:w="4675" w:type="dxa"/>
+          </w:tcPr>
+          <w:p>
+            <w:pPr>
+              <w:rPr>
+                <w:rFonts w:ascii="Arial" w:hAnsi="Arial" w:cs="Arial"/>
+              </w:rPr>
+            </w:pPr>
+          </w:p>
+        </w:tc>
+      </w:tr>
+      <w:tr>
+        <w:tc>
+          <w:tcPr>
+            <w:tcW w:w="4675" w:type="dxa"/>
+          </w:tcPr>
+          <w:p>
+            <w:pPr>
+              <w:rPr>
+                <w:rFonts w:ascii="Arial" w:hAnsi="Arial" w:cs="Arial"/>
+              </w:rPr>
+            </w:pPr>
+            <w:r>
+              <w:rPr>
+                <w:rFonts w:ascii="Arial" w:hAnsi="Arial" w:cs="Arial"/>
+              </w:rPr>
+              <w:t>1 Basic Flow</w:t>
+            </w:r>
+          </w:p>
+        </w:tc>
+        <w:tc>
+          <w:tcPr>
+            <w:tcW w:w="4675" w:type="dxa"/>
+          </w:tcPr>
+          <w:p>
+            <w:pPr>
+              <w:pStyle w:val="ListParagraph"/>
+              <w:numPr>
+                <w:ilvl w:val="0"/>
+                <w:numId w:val="11"/>
+              </w:numPr>
+              <w:rPr>
+                <w:rFonts w:ascii="Arial" w:hAnsi="Arial" w:cs="Arial"/>
+              </w:rPr>
+            </w:pPr>
+            <w:r>
+              <w:rPr>
+                <w:rFonts w:ascii="Arial" w:hAnsi="Arial" w:cs="Arial"/>
+              </w:rPr>
+              <w:t xml:space="preserve">User </w:t>
+            </w:r>
+            <w:r>
+              <w:rPr>
+                <w:rFonts w:ascii="Arial" w:hAnsi="Arial" w:cs="Arial"/>
+              </w:rPr>
+              <w:t>is in chat application and has online status</w:t>
+            </w:r>
+          </w:p>
+          <w:p>
+            <w:pPr>
+              <w:pStyle w:val="ListParagraph"/>
+              <w:numPr>
+                <w:ilvl w:val="0"/>
+                <w:numId w:val="11"/>
+              </w:numPr>
+              <w:rPr>
+                <w:rFonts w:ascii="Arial" w:hAnsi="Arial" w:cs="Arial"/>
+              </w:rPr>
+            </w:pPr>
+            <w:r>
+              <w:rPr>
+                <w:rFonts w:ascii="Arial" w:hAnsi="Arial" w:cs="Arial"/>
+              </w:rPr>
+              <w:t>User clicks log out button</w:t>
+            </w:r>
+          </w:p>
+          <w:p>
+            <w:pPr>
+              <w:pStyle w:val="ListParagraph"/>
+              <w:numPr>
+                <w:ilvl w:val="0"/>
+                <w:numId w:val="11"/>
+              </w:numPr>
+              <w:rPr>
+                <w:rFonts w:ascii="Arial" w:hAnsi="Arial" w:cs="Arial"/>
+              </w:rPr>
+            </w:pPr>
+            <w:r>
+              <w:rPr>
+                <w:rFonts w:ascii="Arial" w:hAnsi="Arial" w:cs="Arial"/>
+              </w:rPr>
+              <w:t>User is directed back to login page</w:t>
+            </w:r>
+          </w:p>
+        </w:tc>
+      </w:tr>
+      <w:tr>
+        <w:tc>
+          <w:tcPr>
+            <w:tcW w:w="4675" w:type="dxa"/>
+          </w:tcPr>
+          <w:p>
+            <w:pPr>
+              <w:rPr>
+                <w:rFonts w:ascii="Arial" w:hAnsi="Arial" w:cs="Arial"/>
+              </w:rPr>
+            </w:pPr>
+            <w:r>
+              <w:rPr>
+                <w:rFonts w:ascii="Arial" w:hAnsi="Arial" w:cs="Arial"/>
+              </w:rPr>
+              <w:t>2 Alternate Flow</w:t>
+            </w:r>
+          </w:p>
+        </w:tc>
+        <w:tc>
+          <w:tcPr>
+            <w:tcW w:w="4675" w:type="dxa"/>
+          </w:tcPr>
+          <w:p>
+            <w:pPr>
+              <w:rPr>
+                <w:rFonts w:ascii="Arial" w:hAnsi="Arial" w:cs="Arial"/>
+              </w:rPr>
+            </w:pPr>
+            <w:r>
+              <w:rPr>
+                <w:rFonts w:ascii="Arial" w:hAnsi="Arial" w:cs="Arial"/>
+              </w:rPr>
+              <w:t>NONE</w:t>
+            </w:r>
+          </w:p>
+        </w:tc>
+      </w:tr>
+      <w:tr>
+        <w:tc>
+          <w:tcPr>
+            <w:tcW w:w="4675" w:type="dxa"/>
+          </w:tcPr>
+          <w:p>
+            <w:pPr>
+              <w:rPr>
+                <w:rFonts w:ascii="Arial" w:hAnsi="Arial" w:cs="Arial"/>
+              </w:rPr>
+            </w:pPr>
+            <w:r>
+              <w:rPr>
+                <w:rFonts w:ascii="Arial" w:hAnsi="Arial" w:cs="Arial"/>
+              </w:rPr>
+              <w:t>3 Includes</w:t>
+            </w:r>
+          </w:p>
+        </w:tc>
+        <w:tc>
+          <w:tcPr>
+            <w:tcW w:w="4675" w:type="dxa"/>
+          </w:tcPr>
+          <w:p>
+            <w:pPr>
+              <w:rPr>
+                <w:rFonts w:ascii="Arial" w:hAnsi="Arial" w:cs="Arial"/>
+              </w:rPr>
+            </w:pPr>
+            <w:r>
+              <w:rPr>
+                <w:rFonts w:ascii="Arial" w:hAnsi="Arial" w:cs="Arial"/>
+              </w:rPr>
+              <w:t>NONE</w:t>
+            </w:r>
+          </w:p>
+        </w:tc>
+      </w:tr>
+      <w:tr>
+        <w:tc>
+          <w:tcPr>
+            <w:tcW w:w="4675" w:type="dxa"/>
+          </w:tcPr>
+          <w:p>
+            <w:pPr>
+              <w:rPr>
+                <w:rFonts w:ascii="Arial" w:hAnsi="Arial" w:cs="Arial"/>
+              </w:rPr>
+            </w:pPr>
+            <w:r>
+              <w:rPr>
+                <w:rFonts w:ascii="Arial" w:hAnsi="Arial" w:cs="Arial"/>
+              </w:rPr>
+              <w:t>4 Pre-condition</w:t>
+            </w:r>
+          </w:p>
+        </w:tc>
+        <w:tc>
+          <w:tcPr>
+            <w:tcW w:w="4675" w:type="dxa"/>
+          </w:tcPr>
+          <w:p>
+            <w:pPr>
+              <w:rPr>
+                <w:rFonts w:ascii="Arial" w:hAnsi="Arial" w:cs="Arial"/>
+              </w:rPr>
+            </w:pPr>
+            <w:r>
+              <w:rPr>
+                <w:rFonts w:ascii="Arial" w:hAnsi="Arial" w:cs="Arial"/>
+              </w:rPr>
+              <w:t xml:space="preserve">User </w:t>
+            </w:r>
+            <w:r>
+              <w:rPr>
+                <w:rFonts w:ascii="Arial" w:hAnsi="Arial" w:cs="Arial"/>
+              </w:rPr>
+              <w:t>has signed in through the login page</w:t>
+            </w:r>
+          </w:p>
+          <w:p>
+            <w:pPr>
+              <w:rPr>
+                <w:rFonts w:ascii="Arial" w:hAnsi="Arial" w:cs="Arial"/>
+              </w:rPr>
+            </w:pPr>
+            <w:r>
+              <w:rPr>
+                <w:rFonts w:ascii="Arial" w:hAnsi="Arial" w:cs="Arial"/>
+              </w:rPr>
+              <w:t>User’s icon is green, indicating online</w:t>
+            </w:r>
+          </w:p>
+        </w:tc>
+      </w:tr>
+      <w:tr>
+        <w:tc>
+          <w:tcPr>
+            <w:tcW w:w="4675" w:type="dxa"/>
+          </w:tcPr>
+          <w:p>
+            <w:pPr>
+              <w:rPr>
+                <w:rFonts w:ascii="Arial" w:hAnsi="Arial" w:cs="Arial"/>
+              </w:rPr>
+            </w:pPr>
+            <w:r>
+              <w:rPr>
+                <w:rFonts w:ascii="Arial" w:hAnsi="Arial" w:cs="Arial"/>
+              </w:rPr>
+              <w:t>5 Post-condition</w:t>
+            </w:r>
+          </w:p>
+        </w:tc>
+        <w:tc>
+          <w:tcPr>
+            <w:tcW w:w="4675" w:type="dxa"/>
+          </w:tcPr>
+          <w:p>
+            <w:pPr>
+              <w:rPr>
+                <w:rFonts w:ascii="Arial" w:hAnsi="Arial" w:cs="Arial"/>
+              </w:rPr>
+            </w:pPr>
+            <w:r>
+              <w:rPr>
+                <w:rFonts w:ascii="Arial" w:hAnsi="Arial" w:cs="Arial"/>
+              </w:rPr>
+              <w:t xml:space="preserve">User’s icon </w:t>
+            </w:r>
+            <w:r>
+              <w:rPr>
+                <w:rFonts w:ascii="Arial" w:hAnsi="Arial" w:cs="Arial"/>
+              </w:rPr>
+              <w:t>is pink, indicating offline</w:t>
+            </w:r>
+          </w:p>
+          <w:p>
+            <w:pPr>
+              <w:rPr>
+                <w:rFonts w:ascii="Arial" w:hAnsi="Arial" w:cs="Arial"/>
+              </w:rPr>
+            </w:pPr>
+            <w:r>
+              <w:rPr>
+                <w:rFonts w:ascii="Arial" w:hAnsi="Arial" w:cs="Arial"/>
+              </w:rPr>
+              <w:t>User is directed to the login page</w:t>
+            </w:r>
+          </w:p>
+        </w:tc>
+      </w:tr>
+    </w:tbl>
+    <w:p>
+      <w:pPr>
+        <w:rPr>
+          <w:rFonts w:ascii="Arial" w:hAnsi="Arial" w:cs="Arial"/>
+        </w:rPr>
+      </w:pPr>
+    </w:p>
+    <w:p>
+      <w:pPr>
+        <w:rPr>
+          <w:rFonts w:ascii="Arial" w:hAnsi="Arial" w:cs="Arial"/>
+        </w:rPr>
+      </w:pPr>
+    </w:p>
+    <w:tbl>
+      <w:tblPr>
+        <w:tblStyle w:val="TableGrid"/>
+        <w:tblW w:w="0" w:type="auto"/>
+        <w:tblLook w:val="04A0" w:firstRow="1" w:lastRow="0" w:firstColumn="1" w:lastColumn="0" w:noHBand="0" w:noVBand="1"/>
+      </w:tblPr>
+      <w:tblGrid>
+        <w:gridCol w:w="4675"/>
+        <w:gridCol w:w="4675"/>
+      </w:tblGrid>
+      <w:tr>
+        <w:tc>
+          <w:tcPr>
+            <w:tcW w:w="4675" w:type="dxa"/>
+          </w:tcPr>
+          <w:p>
+            <w:pPr>
+              <w:rPr>
+                <w:rFonts w:ascii="Arial" w:hAnsi="Arial" w:cs="Arial"/>
+                <w:b/>
+              </w:rPr>
+            </w:pPr>
+            <w:r>
+              <w:rPr>
+                <w:rFonts w:ascii="Arial" w:hAnsi="Arial" w:cs="Arial"/>
+                <w:b/>
+              </w:rPr>
+              <w:t>Logging Users Out</w:t>
+            </w:r>
+          </w:p>
+        </w:tc>
+        <w:tc>
+          <w:tcPr>
+            <w:tcW w:w="4675" w:type="dxa"/>
+          </w:tcPr>
+          <w:p>
+            <w:pPr>
+              <w:rPr>
+                <w:rFonts w:ascii="Arial" w:hAnsi="Arial" w:cs="Arial"/>
+              </w:rPr>
+            </w:pPr>
+          </w:p>
+        </w:tc>
+      </w:tr>
+      <w:tr>
+        <w:tc>
+          <w:tcPr>
+            <w:tcW w:w="4675" w:type="dxa"/>
+          </w:tcPr>
+          <w:p>
+            <w:pPr>
+              <w:rPr>
+                <w:rFonts w:ascii="Arial" w:hAnsi="Arial" w:cs="Arial"/>
+              </w:rPr>
+            </w:pPr>
+            <w:r>
+              <w:rPr>
+                <w:rFonts w:ascii="Arial" w:hAnsi="Arial" w:cs="Arial"/>
+              </w:rPr>
+              <w:t>Use Case #</w:t>
+            </w:r>
+          </w:p>
+        </w:tc>
+        <w:tc>
+          <w:tcPr>
+            <w:tcW w:w="4675" w:type="dxa"/>
+          </w:tcPr>
+          <w:p>
+            <w:pPr>
+              <w:rPr>
+                <w:rFonts w:ascii="Arial" w:hAnsi="Arial" w:cs="Arial"/>
+              </w:rPr>
+            </w:pPr>
+            <w:r>
+              <w:rPr>
+                <w:rFonts w:ascii="Arial" w:hAnsi="Arial" w:cs="Arial"/>
+              </w:rPr>
+              <w:t>6</w:t>
+            </w:r>
+          </w:p>
+        </w:tc>
+      </w:tr>
+      <w:tr>
+        <w:tc>
+          <w:tcPr>
+            <w:tcW w:w="4675" w:type="dxa"/>
+          </w:tcPr>
+          <w:p>
+            <w:pPr>
+              <w:rPr>
+                <w:rFonts w:ascii="Arial" w:hAnsi="Arial" w:cs="Arial"/>
+              </w:rPr>
+            </w:pPr>
+            <w:r>
+              <w:rPr>
+                <w:rFonts w:ascii="Arial" w:hAnsi="Arial" w:cs="Arial"/>
+              </w:rPr>
+              <w:t>Objective</w:t>
+            </w:r>
+          </w:p>
+        </w:tc>
+        <w:tc>
+          <w:tcPr>
+            <w:tcW w:w="4675" w:type="dxa"/>
+          </w:tcPr>
+          <w:p>
+            <w:pPr>
+              <w:rPr>
+                <w:rFonts w:ascii="Arial" w:hAnsi="Arial" w:cs="Arial"/>
+              </w:rPr>
+            </w:pPr>
+            <w:r>
+              <w:rPr>
+                <w:rFonts w:ascii="Arial" w:hAnsi="Arial" w:cs="Arial"/>
+              </w:rPr>
+              <w:t>Log users out when they hit the log out button</w:t>
+            </w:r>
+          </w:p>
+        </w:tc>
+      </w:tr>
+      <w:tr>
+        <w:tc>
+          <w:tcPr>
+            <w:tcW w:w="4675" w:type="dxa"/>
+          </w:tcPr>
+          <w:p>
+            <w:pPr>
+              <w:rPr>
+                <w:rFonts w:ascii="Arial" w:hAnsi="Arial" w:cs="Arial"/>
+              </w:rPr>
+            </w:pPr>
+            <w:r>
+              <w:rPr>
+                <w:rFonts w:ascii="Arial" w:hAnsi="Arial" w:cs="Arial"/>
+              </w:rPr>
+              <w:t>Priority</w:t>
+            </w:r>
+          </w:p>
+        </w:tc>
+        <w:tc>
+          <w:tcPr>
+            <w:tcW w:w="4675" w:type="dxa"/>
+          </w:tcPr>
+          <w:p>
+            <w:pPr>
+              <w:rPr>
+                <w:rFonts w:ascii="Arial" w:hAnsi="Arial" w:cs="Arial"/>
+              </w:rPr>
+            </w:pPr>
+            <w:r>
+              <w:rPr>
+                <w:rFonts w:ascii="Arial" w:hAnsi="Arial" w:cs="Arial"/>
+              </w:rPr>
+              <w:t>High</w:t>
+            </w:r>
+          </w:p>
+        </w:tc>
+      </w:tr>
+      <w:tr>
+        <w:tc>
+          <w:tcPr>
+            <w:tcW w:w="4675" w:type="dxa"/>
+          </w:tcPr>
+          <w:p>
+            <w:pPr>
+              <w:rPr>
+                <w:rFonts w:ascii="Arial" w:hAnsi="Arial" w:cs="Arial"/>
+              </w:rPr>
+            </w:pPr>
+            <w:r>
+              <w:rPr>
+                <w:rFonts w:ascii="Arial" w:hAnsi="Arial" w:cs="Arial"/>
+              </w:rPr>
+              <w:t>Primary Actor</w:t>
+            </w:r>
+          </w:p>
+        </w:tc>
+        <w:tc>
+          <w:tcPr>
+            <w:tcW w:w="4675" w:type="dxa"/>
+          </w:tcPr>
+          <w:p>
+            <w:pPr>
+              <w:rPr>
+                <w:rFonts w:ascii="Arial" w:hAnsi="Arial" w:cs="Arial"/>
+              </w:rPr>
+            </w:pPr>
+            <w:r>
+              <w:rPr>
+                <w:rFonts w:ascii="Arial" w:hAnsi="Arial" w:cs="Arial"/>
+              </w:rPr>
+              <w:t>User</w:t>
+            </w:r>
+          </w:p>
+        </w:tc>
+      </w:tr>
+      <w:tr>
+        <w:tc>
+          <w:tcPr>
+            <w:tcW w:w="4675" w:type="dxa"/>
+          </w:tcPr>
+          <w:p>
+            <w:pPr>
+              <w:rPr>
+                <w:rFonts w:ascii="Arial" w:hAnsi="Arial" w:cs="Arial"/>
+              </w:rPr>
+            </w:pPr>
+            <w:r>
+              <w:rPr>
+                <w:rFonts w:ascii="Arial" w:hAnsi="Arial" w:cs="Arial"/>
+              </w:rPr>
+              <w:lastRenderedPageBreak/>
+              <w:t>Flow of Events</w:t>
+            </w:r>
+          </w:p>
+        </w:tc>
+        <w:tc>
+          <w:tcPr>
+            <w:tcW w:w="4675" w:type="dxa"/>
+          </w:tcPr>
+          <w:p>
+            <w:pPr>
+              <w:rPr>
+                <w:rFonts w:ascii="Arial" w:hAnsi="Arial" w:cs="Arial"/>
+              </w:rPr>
+            </w:pPr>
+          </w:p>
+        </w:tc>
+      </w:tr>
+      <w:tr>
+        <w:tc>
+          <w:tcPr>
+            <w:tcW w:w="4675" w:type="dxa"/>
+          </w:tcPr>
+          <w:p>
+            <w:pPr>
+              <w:rPr>
+                <w:rFonts w:ascii="Arial" w:hAnsi="Arial" w:cs="Arial"/>
+              </w:rPr>
+            </w:pPr>
+            <w:r>
+              <w:rPr>
+                <w:rFonts w:ascii="Arial" w:hAnsi="Arial" w:cs="Arial"/>
+              </w:rPr>
+              <w:t>1 Basic Flow</w:t>
+            </w:r>
+          </w:p>
+        </w:tc>
+        <w:tc>
+          <w:tcPr>
+            <w:tcW w:w="4675" w:type="dxa"/>
+          </w:tcPr>
+          <w:p>
+            <w:pPr>
+              <w:pStyle w:val="ListParagraph"/>
+              <w:numPr>
+                <w:ilvl w:val="0"/>
+                <w:numId w:val="7"/>
+              </w:numPr>
+              <w:rPr>
+                <w:rFonts w:ascii="Arial" w:hAnsi="Arial" w:cs="Arial"/>
+              </w:rPr>
+            </w:pPr>
+            <w:r>
+              <w:rPr>
+                <w:rFonts w:ascii="Arial" w:hAnsi="Arial" w:cs="Arial"/>
+              </w:rPr>
+              <w:t>User logs in</w:t>
+            </w:r>
+          </w:p>
+          <w:p>
+            <w:pPr>
+              <w:pStyle w:val="ListParagraph"/>
+              <w:numPr>
+                <w:ilvl w:val="0"/>
+                <w:numId w:val="7"/>
+              </w:numPr>
+              <w:rPr>
+                <w:rFonts w:ascii="Arial" w:hAnsi="Arial" w:cs="Arial"/>
+              </w:rPr>
+            </w:pPr>
+            <w:r>
+              <w:rPr>
+                <w:rFonts w:ascii="Arial" w:hAnsi="Arial" w:cs="Arial"/>
+              </w:rPr>
+              <w:t>User is validated and is in the chat system</w:t>
+            </w:r>
+          </w:p>
+          <w:p>
+            <w:pPr>
+              <w:pStyle w:val="ListParagraph"/>
+              <w:numPr>
+                <w:ilvl w:val="0"/>
+                <w:numId w:val="7"/>
+              </w:numPr>
+              <w:rPr>
+                <w:rFonts w:ascii="Arial" w:hAnsi="Arial" w:cs="Arial"/>
+              </w:rPr>
+            </w:pPr>
+            <w:r>
+              <w:rPr>
+                <w:rFonts w:ascii="Arial" w:hAnsi="Arial" w:cs="Arial"/>
+              </w:rPr>
+              <w:t>User hits the log out button</w:t>
+            </w:r>
+          </w:p>
+        </w:tc>
+      </w:tr>
+      <w:tr>
+        <w:tc>
+          <w:tcPr>
+            <w:tcW w:w="4675" w:type="dxa"/>
+          </w:tcPr>
+          <w:p>
+            <w:pPr>
+              <w:rPr>
+                <w:rFonts w:ascii="Arial" w:hAnsi="Arial" w:cs="Arial"/>
+              </w:rPr>
+            </w:pPr>
+            <w:r>
+              <w:rPr>
+                <w:rFonts w:ascii="Arial" w:hAnsi="Arial" w:cs="Arial"/>
+              </w:rPr>
+              <w:t>2 Alternate Flow</w:t>
+            </w:r>
+          </w:p>
+        </w:tc>
+        <w:tc>
+          <w:tcPr>
+            <w:tcW w:w="4675" w:type="dxa"/>
+          </w:tcPr>
+          <w:p>
+            <w:pPr>
+              <w:rPr>
+                <w:rFonts w:ascii="Arial" w:hAnsi="Arial" w:cs="Arial"/>
+              </w:rPr>
+            </w:pPr>
+            <w:r>
+              <w:rPr>
+                <w:rFonts w:ascii="Arial" w:hAnsi="Arial" w:cs="Arial"/>
+              </w:rPr>
+              <w:t>NONE</w:t>
+            </w:r>
+          </w:p>
+        </w:tc>
+      </w:tr>
+      <w:tr>
+        <w:tc>
+          <w:tcPr>
+            <w:tcW w:w="4675" w:type="dxa"/>
+          </w:tcPr>
+          <w:p>
+            <w:pPr>
+              <w:rPr>
+                <w:rFonts w:ascii="Arial" w:hAnsi="Arial" w:cs="Arial"/>
+              </w:rPr>
+            </w:pPr>
+            <w:r>
+              <w:rPr>
+                <w:rFonts w:ascii="Arial" w:hAnsi="Arial" w:cs="Arial"/>
+              </w:rPr>
+              <w:t>3 Includes</w:t>
+            </w:r>
+          </w:p>
+        </w:tc>
+        <w:tc>
+          <w:tcPr>
+            <w:tcW w:w="4675" w:type="dxa"/>
+          </w:tcPr>
+          <w:p>
+            <w:pPr>
+              <w:rPr>
+                <w:rFonts w:ascii="Arial" w:hAnsi="Arial" w:cs="Arial"/>
+              </w:rPr>
+            </w:pPr>
+            <w:r>
+              <w:rPr>
+                <w:rFonts w:ascii="Arial" w:hAnsi="Arial" w:cs="Arial"/>
+              </w:rPr>
+              <w:t>NONE</w:t>
+            </w:r>
+          </w:p>
+        </w:tc>
+      </w:tr>
+      <w:tr>
+        <w:tc>
+          <w:tcPr>
+            <w:tcW w:w="4675" w:type="dxa"/>
+          </w:tcPr>
+          <w:p>
+            <w:pPr>
+              <w:rPr>
+                <w:rFonts w:ascii="Arial" w:hAnsi="Arial" w:cs="Arial"/>
+              </w:rPr>
+            </w:pPr>
+            <w:r>
+              <w:rPr>
+                <w:rFonts w:ascii="Arial" w:hAnsi="Arial" w:cs="Arial"/>
+              </w:rPr>
+              <w:t>4 Pre-condition</w:t>
+            </w:r>
+          </w:p>
+        </w:tc>
+        <w:tc>
+          <w:tcPr>
+            <w:tcW w:w="4675" w:type="dxa"/>
+          </w:tcPr>
+          <w:p>
+            <w:pPr>
+              <w:rPr>
+                <w:rFonts w:ascii="Arial" w:hAnsi="Arial" w:cs="Arial"/>
+              </w:rPr>
+            </w:pPr>
+            <w:r>
+              <w:rPr>
+                <w:rFonts w:ascii="Arial" w:hAnsi="Arial" w:cs="Arial"/>
+              </w:rPr>
+              <w:t>User must be logged in</w:t>
+            </w:r>
+          </w:p>
+          <w:p>
+            <w:pPr>
+              <w:rPr>
+                <w:rFonts w:ascii="Arial" w:hAnsi="Arial" w:cs="Arial"/>
+              </w:rPr>
+            </w:pPr>
+            <w:r>
+              <w:rPr>
+                <w:rFonts w:ascii="Arial" w:hAnsi="Arial" w:cs="Arial"/>
+              </w:rPr>
+              <w:t>User must be in the chat interface</w:t>
+            </w:r>
+          </w:p>
+        </w:tc>
+      </w:tr>
+      <w:tr>
+        <w:tc>
+          <w:tcPr>
+            <w:tcW w:w="4675" w:type="dxa"/>
+          </w:tcPr>
+          <w:p>
+            <w:pPr>
+              <w:rPr>
+                <w:rFonts w:ascii="Arial" w:hAnsi="Arial" w:cs="Arial"/>
+              </w:rPr>
+            </w:pPr>
+            <w:r>
+              <w:rPr>
+                <w:rFonts w:ascii="Arial" w:hAnsi="Arial" w:cs="Arial"/>
+              </w:rPr>
+              <w:t>5 Post-condition</w:t>
+            </w:r>
+          </w:p>
+        </w:tc>
+        <w:tc>
+          <w:tcPr>
+            <w:tcW w:w="4675" w:type="dxa"/>
+          </w:tcPr>
+          <w:p>
+            <w:pPr>
+              <w:rPr>
+                <w:rFonts w:ascii="Arial" w:hAnsi="Arial" w:cs="Arial"/>
+              </w:rPr>
+            </w:pPr>
+            <w:r>
+              <w:rPr>
+                <w:rFonts w:ascii="Arial" w:hAnsi="Arial" w:cs="Arial"/>
+              </w:rPr>
+              <w:t>User is logged out and directed to the login page</w:t>
+            </w:r>
+          </w:p>
+        </w:tc>
+      </w:tr>
+    </w:tbl>
+    <w:p>
+      <w:pPr>
+        <w:rPr>
+          <w:rFonts w:ascii="Arial" w:hAnsi="Arial" w:cs="Arial"/>
+          <w:b/>
+        </w:rPr>
+      </w:pPr>
+    </w:p>
+    <w:p>
+      <w:pPr>
+        <w:rPr>
+          <w:rFonts w:ascii="Arial" w:hAnsi="Arial" w:cs="Arial"/>
+          <w:b/>
+        </w:rPr>
+      </w:pPr>
+    </w:p>
+    <w:tbl>
+      <w:tblPr>
+        <w:tblStyle w:val="TableGrid"/>
+        <w:tblW w:w="0" w:type="auto"/>
+        <w:tblLook w:val="04A0" w:firstRow="1" w:lastRow="0" w:firstColumn="1" w:lastColumn="0" w:noHBand="0" w:noVBand="1"/>
+      </w:tblPr>
+      <w:tblGrid>
+        <w:gridCol w:w="4675"/>
+        <w:gridCol w:w="4675"/>
+      </w:tblGrid>
+      <w:tr>
+        <w:tc>
+          <w:tcPr>
+            <w:tcW w:w="4675" w:type="dxa"/>
+          </w:tcPr>
+          <w:p>
+            <w:pPr>
+              <w:rPr>
+                <w:rFonts w:ascii="Arial" w:hAnsi="Arial" w:cs="Arial"/>
+                <w:b/>
+              </w:rPr>
+            </w:pPr>
+            <w:r>
+              <w:rPr>
+                <w:rFonts w:ascii="Arial" w:hAnsi="Arial" w:cs="Arial"/>
+                <w:b/>
               </w:rPr>
               <w:t>Sign message with RSA or DSA</w:t>
             </w:r>
@@ -1904,27 +3503,26 @@
               <w:rPr>
                 <w:rFonts w:ascii="Arial" w:hAnsi="Arial" w:cs="Arial"/>
               </w:rPr>
-              <w:t>4</w:t>
-            </w:r>
-          </w:p>
-        </w:tc>
-      </w:tr>
-      <w:tr>
-        <w:tc>
-          <w:tcPr>
-            <w:tcW w:w="4675" w:type="dxa"/>
-          </w:tcPr>
-          <w:p>
-            <w:pPr>
-              <w:rPr>
-                <w:rFonts w:ascii="Arial" w:hAnsi="Arial" w:cs="Arial"/>
-              </w:rPr>
-            </w:pPr>
-            <w:r>
-              <w:rPr>
-                <w:rFonts w:ascii="Arial" w:hAnsi="Arial" w:cs="Arial"/>
-              </w:rPr>
-              <w:lastRenderedPageBreak/>
+              <w:t>7</w:t>
+            </w:r>
+          </w:p>
+        </w:tc>
+      </w:tr>
+      <w:tr>
+        <w:tc>
+          <w:tcPr>
+            <w:tcW w:w="4675" w:type="dxa"/>
+          </w:tcPr>
+          <w:p>
+            <w:pPr>
+              <w:rPr>
+                <w:rFonts w:ascii="Arial" w:hAnsi="Arial" w:cs="Arial"/>
+              </w:rPr>
+            </w:pPr>
+            <w:r>
+              <w:rPr>
+                <w:rFonts w:ascii="Arial" w:hAnsi="Arial" w:cs="Arial"/>
+              </w:rPr>
               <w:t>Objective</w:t>
             </w:r>
           </w:p>
@@ -2514,8 +4112,6 @@
         </w:rPr>
         <w:t xml:space="preserve">we can ensure a secure communication in a chat application. </w:t>
       </w:r>
-      <w:bookmarkStart w:id="0" w:name="_GoBack"/>
-      <w:bookmarkEnd w:id="0"/>
     </w:p>
     <w:p>
       <w:pPr>
@@ -2614,11 +4210,31 @@
         </w:rPr>
         <w:t xml:space="preserve">crypto for creating digital signatures, and </w:t>
       </w:r>
+      <w:proofErr w:type="spellStart"/>
       <w:r>
         <w:rPr>
           <w:rFonts w:ascii="Arial" w:hAnsi="Arial" w:cs="Arial"/>
         </w:rPr>
-        <w:t>bcrypt to hash and salt passwords.</w:t>
+        <w:t>bcrypt</w:t>
+      </w:r>
+      <w:proofErr w:type="spellEnd"/>
+      <w:r>
+        <w:rPr>
+          <w:rFonts w:ascii="Arial" w:hAnsi="Arial" w:cs="Arial"/>
+        </w:rPr>
+        <w:t xml:space="preserve"> to hash and salt passwords.</w:t>
+      </w:r>
+      <w:r>
+        <w:rPr>
+          <w:rFonts w:ascii="Arial" w:hAnsi="Arial" w:cs="Arial"/>
+        </w:rPr>
+        <w:t xml:space="preserve"> Postman is another tool that was utilized to figure out the start and end points </w:t>
+      </w:r>
+      <w:r>
+        <w:rPr>
+          <w:rFonts w:ascii="Arial" w:hAnsi="Arial" w:cs="Arial"/>
+        </w:rPr>
+        <w:t xml:space="preserve">for communication between the client and server. </w:t>
       </w:r>
     </w:p>
     <w:p>
@@ -2652,10 +4268,9 @@
           <w:rFonts w:ascii="Arial" w:hAnsi="Arial" w:cs="Arial"/>
           <w:noProof/>
         </w:rPr>
-        <w:lastRenderedPageBreak/>
         <w:drawing>
-          <wp:inline distT="0" distB="0" distL="0" distR="0" wp14:anchorId="7739CA73" wp14:editId="385FC86A">
-            <wp:extent cx="4444840" cy="3420533"/>
+          <wp:inline distT="0" distB="0" distL="0" distR="0" wp14:anchorId="7739CA73" wp14:editId="612EEA12">
+            <wp:extent cx="4606206" cy="3544711"/>
             <wp:effectExtent l="0" t="0" r="0" b="0"/>
             <wp:docPr id="1" name="Picture 1"/>
             <wp:cNvGraphicFramePr>
@@ -2683,7 +4298,7 @@
                   <pic:spPr>
                     <a:xfrm>
                       <a:off x="0" y="0"/>
-                      <a:ext cx="4470459" cy="3440248"/>
+                      <a:ext cx="4649155" cy="3577763"/>
                     </a:xfrm>
                     <a:prstGeom prst="rect">
                       <a:avLst/>
@@ -2702,10 +4317,109 @@
           <w:rFonts w:ascii="Arial" w:hAnsi="Arial" w:cs="Arial"/>
         </w:rPr>
       </w:pPr>
+    </w:p>
+    <w:p>
+      <w:pPr>
+        <w:rPr>
+          <w:rFonts w:ascii="Arial" w:hAnsi="Arial" w:cs="Arial"/>
+        </w:rPr>
+      </w:pPr>
+    </w:p>
+    <w:p>
+      <w:pPr>
+        <w:rPr>
+          <w:rFonts w:ascii="Arial" w:hAnsi="Arial" w:cs="Arial"/>
+        </w:rPr>
+      </w:pPr>
+    </w:p>
+    <w:p>
+      <w:pPr>
+        <w:rPr>
+          <w:rFonts w:ascii="Arial" w:hAnsi="Arial" w:cs="Arial"/>
+        </w:rPr>
+      </w:pPr>
+    </w:p>
+    <w:p>
+      <w:pPr>
+        <w:rPr>
+          <w:rFonts w:ascii="Arial" w:hAnsi="Arial" w:cs="Arial"/>
+        </w:rPr>
+      </w:pPr>
+    </w:p>
+    <w:p>
+      <w:pPr>
+        <w:rPr>
+          <w:rFonts w:ascii="Arial" w:hAnsi="Arial" w:cs="Arial"/>
+        </w:rPr>
+      </w:pPr>
+    </w:p>
+    <w:p>
+      <w:pPr>
+        <w:rPr>
+          <w:rFonts w:ascii="Arial" w:hAnsi="Arial" w:cs="Arial"/>
+        </w:rPr>
+      </w:pPr>
+    </w:p>
+    <w:p>
+      <w:pPr>
+        <w:rPr>
+          <w:rFonts w:ascii="Arial" w:hAnsi="Arial" w:cs="Arial"/>
+        </w:rPr>
+      </w:pPr>
+    </w:p>
+    <w:p>
+      <w:pPr>
+        <w:rPr>
+          <w:rFonts w:ascii="Arial" w:hAnsi="Arial" w:cs="Arial"/>
+        </w:rPr>
+      </w:pPr>
+    </w:p>
+    <w:p>
+      <w:pPr>
+        <w:rPr>
+          <w:rFonts w:ascii="Arial" w:hAnsi="Arial" w:cs="Arial"/>
+        </w:rPr>
+      </w:pPr>
+    </w:p>
+    <w:p>
+      <w:pPr>
+        <w:rPr>
+          <w:rFonts w:ascii="Arial" w:hAnsi="Arial" w:cs="Arial"/>
+        </w:rPr>
+      </w:pPr>
+    </w:p>
+    <w:p>
+      <w:pPr>
+        <w:rPr>
+          <w:rFonts w:ascii="Arial" w:hAnsi="Arial" w:cs="Arial"/>
+        </w:rPr>
+      </w:pPr>
+    </w:p>
+    <w:p>
+      <w:pPr>
+        <w:rPr>
+          <w:rFonts w:ascii="Arial" w:hAnsi="Arial" w:cs="Arial"/>
+        </w:rPr>
+      </w:pPr>
+    </w:p>
+    <w:p>
+      <w:pPr>
+        <w:rPr>
+          <w:rFonts w:ascii="Arial" w:hAnsi="Arial" w:cs="Arial"/>
+        </w:rPr>
+      </w:pPr>
+    </w:p>
+    <w:p>
+      <w:pPr>
+        <w:rPr>
+          <w:rFonts w:ascii="Arial" w:hAnsi="Arial" w:cs="Arial"/>
+        </w:rPr>
+      </w:pPr>
       <w:r>
         <w:rPr>
           <w:rFonts w:ascii="Arial" w:hAnsi="Arial" w:cs="Arial"/>
         </w:rPr>
+        <w:lastRenderedPageBreak/>
         <w:t>This is a screenshot of the chat system interface:</w:t>
       </w:r>
     </w:p>
@@ -2722,8 +4436,8 @@
           <w:noProof/>
         </w:rPr>
         <w:drawing>
-          <wp:inline distT="0" distB="0" distL="0" distR="0" wp14:anchorId="6643EEC6" wp14:editId="55901C94">
-            <wp:extent cx="4425244" cy="3405452"/>
+          <wp:inline distT="0" distB="0" distL="0" distR="0" wp14:anchorId="6643EEC6" wp14:editId="23E43413">
+            <wp:extent cx="4560711" cy="3509701"/>
             <wp:effectExtent l="0" t="0" r="0" b="0"/>
             <wp:docPr id="2" name="Picture 2"/>
             <wp:cNvGraphicFramePr>
@@ -2751,7 +4465,7 @@
                   <pic:spPr>
                     <a:xfrm>
                       <a:off x="0" y="0"/>
-                      <a:ext cx="4431442" cy="3410222"/>
+                      <a:ext cx="4583218" cy="3527021"/>
                     </a:xfrm>
                     <a:prstGeom prst="rect">
                       <a:avLst/>
@@ -2785,17 +4499,24 @@
           <w:rFonts w:ascii="Arial" w:hAnsi="Arial" w:cs="Arial"/>
         </w:rPr>
       </w:pPr>
+    </w:p>
+    <w:p>
+      <w:pPr>
+        <w:jc w:val="both"/>
+        <w:rPr>
+          <w:rFonts w:ascii="Arial" w:hAnsi="Arial" w:cs="Arial"/>
+        </w:rPr>
+      </w:pPr>
       <w:r>
         <w:rPr>
           <w:rFonts w:ascii="Arial" w:hAnsi="Arial" w:cs="Arial"/>
           <w:noProof/>
         </w:rPr>
-        <w:lastRenderedPageBreak/>
         <w:drawing>
-          <wp:inline distT="0" distB="0" distL="0" distR="0" wp14:anchorId="3B492399" wp14:editId="4B3CBC98">
-            <wp:extent cx="4893733" cy="2632996"/>
+          <wp:inline distT="0" distB="0" distL="0" distR="0" wp14:anchorId="1BCEC37F" wp14:editId="583D13BA">
+            <wp:extent cx="4639733" cy="3570513"/>
             <wp:effectExtent l="0" t="0" r="0" b="0"/>
-            <wp:docPr id="3" name="Picture 3"/>
+            <wp:docPr id="4" name="Picture 4"/>
             <wp:cNvGraphicFramePr>
               <a:graphicFrameLocks xmlns:a="http://schemas.openxmlformats.org/drawingml/2006/main" noChangeAspect="1"/>
             </wp:cNvGraphicFramePr>
@@ -2803,7 +4524,7 @@
               <a:graphicData uri="http://schemas.openxmlformats.org/drawingml/2006/picture">
                 <pic:pic xmlns:pic="http://schemas.openxmlformats.org/drawingml/2006/picture">
                   <pic:nvPicPr>
-                    <pic:cNvPr id="3" name="screenshot.png"/>
+                    <pic:cNvPr id="4" name="screenshot.png"/>
                     <pic:cNvPicPr/>
                   </pic:nvPicPr>
                   <pic:blipFill>
@@ -2821,7 +4542,7 @@
                   <pic:spPr>
                     <a:xfrm>
                       <a:off x="0" y="0"/>
-                      <a:ext cx="4908594" cy="2640992"/>
+                      <a:ext cx="4652381" cy="3580246"/>
                     </a:xfrm>
                     <a:prstGeom prst="rect">
                       <a:avLst/>
@@ -2844,6 +4565,22 @@
     </w:p>
     <w:p>
       <w:pPr>
+        <w:jc w:val="both"/>
+        <w:rPr>
+          <w:rFonts w:ascii="Arial" w:hAnsi="Arial" w:cs="Arial"/>
+        </w:rPr>
+      </w:pPr>
+    </w:p>
+    <w:p>
+      <w:pPr>
+        <w:jc w:val="both"/>
+        <w:rPr>
+          <w:rFonts w:ascii="Arial" w:hAnsi="Arial" w:cs="Arial"/>
+        </w:rPr>
+      </w:pPr>
+    </w:p>
+    <w:p>
+      <w:pPr>
         <w:rPr>
           <w:rFonts w:ascii="Arial" w:hAnsi="Arial" w:cs="Arial"/>
           <w:b/>
@@ -2856,6 +4593,7 @@
           <w:b/>
           <w:sz w:val="28"/>
         </w:rPr>
+        <w:lastRenderedPageBreak/>
         <w:t>Conclusion</w:t>
       </w:r>
     </w:p>
@@ -2942,11 +4680,12 @@
     </w:p>
     <w:p>
       <w:pPr>
-        <w:jc w:val="center"/>
-        <w:rPr>
-          <w:rFonts w:ascii="Arial" w:hAnsi="Arial" w:cs="Arial"/>
-        </w:rPr>
-      </w:pPr>
+        <w:rPr>
+          <w:rFonts w:ascii="Arial" w:hAnsi="Arial" w:cs="Arial"/>
+        </w:rPr>
+      </w:pPr>
+      <w:bookmarkStart w:id="0" w:name="_GoBack"/>
+      <w:bookmarkEnd w:id="0"/>
     </w:p>
     <w:sectPr>
       <w:pgSz w:w="12240" w:h="15840"/>
@@ -3139,6 +4878,95 @@
     </w:lvl>
   </w:abstractNum>
   <w:abstractNum w:abstractNumId="2" w15:restartNumberingAfterBreak="0">
+    <w:nsid w:val="2830789C"/>
+    <w:multiLevelType w:val="hybridMultilevel"/>
+    <w:tmpl w:val="8ABA9C8E"/>
+    <w:lvl w:ilvl="0" w:tplc="0409000F">
+      <w:start w:val="1"/>
+      <w:numFmt w:val="decimal"/>
+      <w:lvlText w:val="%1."/>
+      <w:lvlJc w:val="left"/>
+      <w:pPr>
+        <w:ind w:left="720" w:hanging="360"/>
+      </w:pPr>
+      <w:rPr>
+        <w:rFonts w:hint="default"/>
+      </w:rPr>
+    </w:lvl>
+    <w:lvl w:ilvl="1" w:tplc="04090019" w:tentative="1">
+      <w:start w:val="1"/>
+      <w:numFmt w:val="lowerLetter"/>
+      <w:lvlText w:val="%2."/>
+      <w:lvlJc w:val="left"/>
+      <w:pPr>
+        <w:ind w:left="1440" w:hanging="360"/>
+      </w:pPr>
+    </w:lvl>
+    <w:lvl w:ilvl="2" w:tplc="0409001B" w:tentative="1">
+      <w:start w:val="1"/>
+      <w:numFmt w:val="lowerRoman"/>
+      <w:lvlText w:val="%3."/>
+      <w:lvlJc w:val="right"/>
+      <w:pPr>
+        <w:ind w:left="2160" w:hanging="180"/>
+      </w:pPr>
+    </w:lvl>
+    <w:lvl w:ilvl="3" w:tplc="0409000F" w:tentative="1">
+      <w:start w:val="1"/>
+      <w:numFmt w:val="decimal"/>
+      <w:lvlText w:val="%4."/>
+      <w:lvlJc w:val="left"/>
+      <w:pPr>
+        <w:ind w:left="2880" w:hanging="360"/>
+      </w:pPr>
+    </w:lvl>
+    <w:lvl w:ilvl="4" w:tplc="04090019" w:tentative="1">
+      <w:start w:val="1"/>
+      <w:numFmt w:val="lowerLetter"/>
+      <w:lvlText w:val="%5."/>
+      <w:lvlJc w:val="left"/>
+      <w:pPr>
+        <w:ind w:left="3600" w:hanging="360"/>
+      </w:pPr>
+    </w:lvl>
+    <w:lvl w:ilvl="5" w:tplc="0409001B" w:tentative="1">
+      <w:start w:val="1"/>
+      <w:numFmt w:val="lowerRoman"/>
+      <w:lvlText w:val="%6."/>
+      <w:lvlJc w:val="right"/>
+      <w:pPr>
+        <w:ind w:left="4320" w:hanging="180"/>
+      </w:pPr>
+    </w:lvl>
+    <w:lvl w:ilvl="6" w:tplc="0409000F" w:tentative="1">
+      <w:start w:val="1"/>
+      <w:numFmt w:val="decimal"/>
+      <w:lvlText w:val="%7."/>
+      <w:lvlJc w:val="left"/>
+      <w:pPr>
+        <w:ind w:left="5040" w:hanging="360"/>
+      </w:pPr>
+    </w:lvl>
+    <w:lvl w:ilvl="7" w:tplc="04090019" w:tentative="1">
+      <w:start w:val="1"/>
+      <w:numFmt w:val="lowerLetter"/>
+      <w:lvlText w:val="%8."/>
+      <w:lvlJc w:val="left"/>
+      <w:pPr>
+        <w:ind w:left="5760" w:hanging="360"/>
+      </w:pPr>
+    </w:lvl>
+    <w:lvl w:ilvl="8" w:tplc="0409001B" w:tentative="1">
+      <w:start w:val="1"/>
+      <w:numFmt w:val="lowerRoman"/>
+      <w:lvlText w:val="%9."/>
+      <w:lvlJc w:val="right"/>
+      <w:pPr>
+        <w:ind w:left="6480" w:hanging="180"/>
+      </w:pPr>
+    </w:lvl>
+  </w:abstractNum>
+  <w:abstractNum w:abstractNumId="3" w15:restartNumberingAfterBreak="0">
     <w:nsid w:val="2BE366EE"/>
     <w:multiLevelType w:val="hybridMultilevel"/>
     <w:tmpl w:val="836C3642"/>
@@ -3227,7 +5055,96 @@
       </w:pPr>
     </w:lvl>
   </w:abstractNum>
-  <w:abstractNum w:abstractNumId="3" w15:restartNumberingAfterBreak="0">
+  <w:abstractNum w:abstractNumId="4" w15:restartNumberingAfterBreak="0">
+    <w:nsid w:val="318D3B67"/>
+    <w:multiLevelType w:val="hybridMultilevel"/>
+    <w:tmpl w:val="8ABA9C8E"/>
+    <w:lvl w:ilvl="0" w:tplc="0409000F">
+      <w:start w:val="1"/>
+      <w:numFmt w:val="decimal"/>
+      <w:lvlText w:val="%1."/>
+      <w:lvlJc w:val="left"/>
+      <w:pPr>
+        <w:ind w:left="720" w:hanging="360"/>
+      </w:pPr>
+      <w:rPr>
+        <w:rFonts w:hint="default"/>
+      </w:rPr>
+    </w:lvl>
+    <w:lvl w:ilvl="1" w:tplc="04090019" w:tentative="1">
+      <w:start w:val="1"/>
+      <w:numFmt w:val="lowerLetter"/>
+      <w:lvlText w:val="%2."/>
+      <w:lvlJc w:val="left"/>
+      <w:pPr>
+        <w:ind w:left="1440" w:hanging="360"/>
+      </w:pPr>
+    </w:lvl>
+    <w:lvl w:ilvl="2" w:tplc="0409001B" w:tentative="1">
+      <w:start w:val="1"/>
+      <w:numFmt w:val="lowerRoman"/>
+      <w:lvlText w:val="%3."/>
+      <w:lvlJc w:val="right"/>
+      <w:pPr>
+        <w:ind w:left="2160" w:hanging="180"/>
+      </w:pPr>
+    </w:lvl>
+    <w:lvl w:ilvl="3" w:tplc="0409000F" w:tentative="1">
+      <w:start w:val="1"/>
+      <w:numFmt w:val="decimal"/>
+      <w:lvlText w:val="%4."/>
+      <w:lvlJc w:val="left"/>
+      <w:pPr>
+        <w:ind w:left="2880" w:hanging="360"/>
+      </w:pPr>
+    </w:lvl>
+    <w:lvl w:ilvl="4" w:tplc="04090019" w:tentative="1">
+      <w:start w:val="1"/>
+      <w:numFmt w:val="lowerLetter"/>
+      <w:lvlText w:val="%5."/>
+      <w:lvlJc w:val="left"/>
+      <w:pPr>
+        <w:ind w:left="3600" w:hanging="360"/>
+      </w:pPr>
+    </w:lvl>
+    <w:lvl w:ilvl="5" w:tplc="0409001B" w:tentative="1">
+      <w:start w:val="1"/>
+      <w:numFmt w:val="lowerRoman"/>
+      <w:lvlText w:val="%6."/>
+      <w:lvlJc w:val="right"/>
+      <w:pPr>
+        <w:ind w:left="4320" w:hanging="180"/>
+      </w:pPr>
+    </w:lvl>
+    <w:lvl w:ilvl="6" w:tplc="0409000F" w:tentative="1">
+      <w:start w:val="1"/>
+      <w:numFmt w:val="decimal"/>
+      <w:lvlText w:val="%7."/>
+      <w:lvlJc w:val="left"/>
+      <w:pPr>
+        <w:ind w:left="5040" w:hanging="360"/>
+      </w:pPr>
+    </w:lvl>
+    <w:lvl w:ilvl="7" w:tplc="04090019" w:tentative="1">
+      <w:start w:val="1"/>
+      <w:numFmt w:val="lowerLetter"/>
+      <w:lvlText w:val="%8."/>
+      <w:lvlJc w:val="left"/>
+      <w:pPr>
+        <w:ind w:left="5760" w:hanging="360"/>
+      </w:pPr>
+    </w:lvl>
+    <w:lvl w:ilvl="8" w:tplc="0409001B" w:tentative="1">
+      <w:start w:val="1"/>
+      <w:numFmt w:val="lowerRoman"/>
+      <w:lvlText w:val="%9."/>
+      <w:lvlJc w:val="right"/>
+      <w:pPr>
+        <w:ind w:left="6480" w:hanging="180"/>
+      </w:pPr>
+    </w:lvl>
+  </w:abstractNum>
+  <w:abstractNum w:abstractNumId="5" w15:restartNumberingAfterBreak="0">
     <w:nsid w:val="36436272"/>
     <w:multiLevelType w:val="hybridMultilevel"/>
     <w:tmpl w:val="9458809E"/>
@@ -3340,7 +5257,7 @@
       </w:rPr>
     </w:lvl>
   </w:abstractNum>
-  <w:abstractNum w:abstractNumId="4" w15:restartNumberingAfterBreak="0">
+  <w:abstractNum w:abstractNumId="6" w15:restartNumberingAfterBreak="0">
     <w:nsid w:val="3D093A60"/>
     <w:multiLevelType w:val="hybridMultilevel"/>
     <w:tmpl w:val="1512CF6C"/>
@@ -3453,7 +5370,7 @@
       </w:rPr>
     </w:lvl>
   </w:abstractNum>
-  <w:abstractNum w:abstractNumId="5" w15:restartNumberingAfterBreak="0">
+  <w:abstractNum w:abstractNumId="7" w15:restartNumberingAfterBreak="0">
     <w:nsid w:val="50D005DF"/>
     <w:multiLevelType w:val="hybridMultilevel"/>
     <w:tmpl w:val="5C442AC6"/>
@@ -3566,7 +5483,7 @@
       </w:rPr>
     </w:lvl>
   </w:abstractNum>
-  <w:abstractNum w:abstractNumId="6" w15:restartNumberingAfterBreak="0">
+  <w:abstractNum w:abstractNumId="8" w15:restartNumberingAfterBreak="0">
     <w:nsid w:val="563D2513"/>
     <w:multiLevelType w:val="hybridMultilevel"/>
     <w:tmpl w:val="F78C6252"/>
@@ -3655,7 +5572,96 @@
       </w:pPr>
     </w:lvl>
   </w:abstractNum>
-  <w:abstractNum w:abstractNumId="7" w15:restartNumberingAfterBreak="0">
+  <w:abstractNum w:abstractNumId="9" w15:restartNumberingAfterBreak="0">
+    <w:nsid w:val="56DB4D8C"/>
+    <w:multiLevelType w:val="hybridMultilevel"/>
+    <w:tmpl w:val="8ABA9C8E"/>
+    <w:lvl w:ilvl="0" w:tplc="0409000F">
+      <w:start w:val="1"/>
+      <w:numFmt w:val="decimal"/>
+      <w:lvlText w:val="%1."/>
+      <w:lvlJc w:val="left"/>
+      <w:pPr>
+        <w:ind w:left="720" w:hanging="360"/>
+      </w:pPr>
+      <w:rPr>
+        <w:rFonts w:hint="default"/>
+      </w:rPr>
+    </w:lvl>
+    <w:lvl w:ilvl="1" w:tplc="04090019" w:tentative="1">
+      <w:start w:val="1"/>
+      <w:numFmt w:val="lowerLetter"/>
+      <w:lvlText w:val="%2."/>
+      <w:lvlJc w:val="left"/>
+      <w:pPr>
+        <w:ind w:left="1440" w:hanging="360"/>
+      </w:pPr>
+    </w:lvl>
+    <w:lvl w:ilvl="2" w:tplc="0409001B" w:tentative="1">
+      <w:start w:val="1"/>
+      <w:numFmt w:val="lowerRoman"/>
+      <w:lvlText w:val="%3."/>
+      <w:lvlJc w:val="right"/>
+      <w:pPr>
+        <w:ind w:left="2160" w:hanging="180"/>
+      </w:pPr>
+    </w:lvl>
+    <w:lvl w:ilvl="3" w:tplc="0409000F" w:tentative="1">
+      <w:start w:val="1"/>
+      <w:numFmt w:val="decimal"/>
+      <w:lvlText w:val="%4."/>
+      <w:lvlJc w:val="left"/>
+      <w:pPr>
+        <w:ind w:left="2880" w:hanging="360"/>
+      </w:pPr>
+    </w:lvl>
+    <w:lvl w:ilvl="4" w:tplc="04090019" w:tentative="1">
+      <w:start w:val="1"/>
+      <w:numFmt w:val="lowerLetter"/>
+      <w:lvlText w:val="%5."/>
+      <w:lvlJc w:val="left"/>
+      <w:pPr>
+        <w:ind w:left="3600" w:hanging="360"/>
+      </w:pPr>
+    </w:lvl>
+    <w:lvl w:ilvl="5" w:tplc="0409001B" w:tentative="1">
+      <w:start w:val="1"/>
+      <w:numFmt w:val="lowerRoman"/>
+      <w:lvlText w:val="%6."/>
+      <w:lvlJc w:val="right"/>
+      <w:pPr>
+        <w:ind w:left="4320" w:hanging="180"/>
+      </w:pPr>
+    </w:lvl>
+    <w:lvl w:ilvl="6" w:tplc="0409000F" w:tentative="1">
+      <w:start w:val="1"/>
+      <w:numFmt w:val="decimal"/>
+      <w:lvlText w:val="%7."/>
+      <w:lvlJc w:val="left"/>
+      <w:pPr>
+        <w:ind w:left="5040" w:hanging="360"/>
+      </w:pPr>
+    </w:lvl>
+    <w:lvl w:ilvl="7" w:tplc="04090019" w:tentative="1">
+      <w:start w:val="1"/>
+      <w:numFmt w:val="lowerLetter"/>
+      <w:lvlText w:val="%8."/>
+      <w:lvlJc w:val="left"/>
+      <w:pPr>
+        <w:ind w:left="5760" w:hanging="360"/>
+      </w:pPr>
+    </w:lvl>
+    <w:lvl w:ilvl="8" w:tplc="0409001B" w:tentative="1">
+      <w:start w:val="1"/>
+      <w:numFmt w:val="lowerRoman"/>
+      <w:lvlText w:val="%9."/>
+      <w:lvlJc w:val="right"/>
+      <w:pPr>
+        <w:ind w:left="6480" w:hanging="180"/>
+      </w:pPr>
+    </w:lvl>
+  </w:abstractNum>
+  <w:abstractNum w:abstractNumId="10" w15:restartNumberingAfterBreak="0">
     <w:nsid w:val="6D965CDC"/>
     <w:multiLevelType w:val="hybridMultilevel"/>
     <w:tmpl w:val="9A68020C"/>
@@ -3745,28 +5751,37 @@
     </w:lvl>
   </w:abstractNum>
   <w:num w:numId="1">
-    <w:abstractNumId w:val="4"/>
+    <w:abstractNumId w:val="6"/>
   </w:num>
   <w:num w:numId="2">
     <w:abstractNumId w:val="1"/>
   </w:num>
   <w:num w:numId="3">
-    <w:abstractNumId w:val="3"/>
+    <w:abstractNumId w:val="5"/>
   </w:num>
   <w:num w:numId="4">
-    <w:abstractNumId w:val="5"/>
+    <w:abstractNumId w:val="7"/>
   </w:num>
   <w:num w:numId="5">
-    <w:abstractNumId w:val="2"/>
+    <w:abstractNumId w:val="3"/>
   </w:num>
   <w:num w:numId="6">
     <w:abstractNumId w:val="0"/>
   </w:num>
   <w:num w:numId="7">
-    <w:abstractNumId w:val="6"/>
+    <w:abstractNumId w:val="8"/>
   </w:num>
   <w:num w:numId="8">
-    <w:abstractNumId w:val="7"/>
+    <w:abstractNumId w:val="10"/>
+  </w:num>
+  <w:num w:numId="9">
+    <w:abstractNumId w:val="9"/>
+  </w:num>
+  <w:num w:numId="10">
+    <w:abstractNumId w:val="4"/>
+  </w:num>
+  <w:num w:numId="11">
+    <w:abstractNumId w:val="2"/>
   </w:num>
 </w:numbering>
 </file>

</xml_diff>